<commit_message>
reading some open source project,2015.6.22
</commit_message>
<xml_diff>
--- a/CV-NiuQinYong.docx
+++ b/CV-NiuQinYong.docx
@@ -11,6 +11,7 @@
           <w:szCs w:val="32"/>
         </w:rPr>
       </w:pPr>
+      <w:proofErr w:type="gramStart"/>
       <w:r>
         <w:rPr>
           <w:rFonts w:hint="eastAsia"/>
@@ -20,6 +21,7 @@
         </w:rPr>
         <w:t>牛秦勇</w:t>
       </w:r>
+      <w:proofErr w:type="gramEnd"/>
     </w:p>
     <w:p>
       <w:pPr>
@@ -91,13 +93,23 @@
           <w:rFonts w:hint="eastAsia"/>
           <w:sz w:val="24"/>
         </w:rPr>
-        <w:t>QQ:744625928</w:t>
-      </w:r>
+        <w:t>QQ</w:t>
+      </w:r>
+      <w:proofErr w:type="gramStart"/>
+      <w:r>
+        <w:rPr>
+          <w:rFonts w:hint="eastAsia"/>
+          <w:sz w:val="24"/>
+        </w:rPr>
+        <w:t>:744625928</w:t>
+      </w:r>
+      <w:proofErr w:type="gramEnd"/>
     </w:p>
     <w:p>
       <w:pPr>
         <w:spacing w:line="360" w:lineRule="auto"/>
         <w:rPr>
+          <w:rFonts w:hint="eastAsia"/>
           <w:sz w:val="24"/>
         </w:rPr>
       </w:pPr>
@@ -131,7 +143,15 @@
         <w:t xml:space="preserve"> </w:t>
       </w:r>
     </w:p>
-    <w:p/>
+    <w:p>
+      <w:pPr>
+        <w:spacing w:line="360" w:lineRule="auto"/>
+        <w:rPr>
+          <w:rFonts w:hint="eastAsia"/>
+          <w:sz w:val="24"/>
+        </w:rPr>
+      </w:pPr>
+    </w:p>
     <w:p>
       <w:pPr>
         <w:pBdr>
@@ -275,16 +295,7 @@
           <w:rFonts w:hint="eastAsia"/>
           <w:sz w:val="24"/>
         </w:rPr>
-        <w:t>，</w:t>
-      </w:r>
-      <w:bookmarkStart w:id="0" w:name="_GoBack"/>
-      <w:bookmarkEnd w:id="0"/>
-      <w:r>
-        <w:rPr>
-          <w:rFonts w:hint="eastAsia"/>
-          <w:sz w:val="24"/>
-        </w:rPr>
-        <w:t>枚举</w:t>
+        <w:t>，枚举</w:t>
       </w:r>
       <w:r>
         <w:rPr>
@@ -344,21 +355,36 @@
         </w:rPr>
         <w:t>框架</w:t>
       </w:r>
+      <w:r>
+        <w:rPr>
+          <w:rFonts w:hint="eastAsia"/>
+          <w:sz w:val="24"/>
+        </w:rPr>
+        <w:t>,</w:t>
+      </w:r>
+      <w:r>
+        <w:rPr>
+          <w:rFonts w:hint="eastAsia"/>
+          <w:sz w:val="24"/>
+        </w:rPr>
+        <w:t>四大组件熟练使用。</w:t>
+      </w:r>
     </w:p>
     <w:p>
       <w:pPr>
         <w:spacing w:line="360" w:lineRule="auto"/>
         <w:ind w:leftChars="200" w:left="420"/>
         <w:rPr>
-          <w:sz w:val="24"/>
-        </w:rPr>
-      </w:pPr>
-      <w:r>
-        <w:rPr>
-          <w:rFonts w:hint="eastAsia"/>
-          <w:sz w:val="24"/>
-        </w:rPr>
-        <w:t>熟练使用</w:t>
+          <w:rFonts w:hint="eastAsia"/>
+          <w:sz w:val="24"/>
+        </w:rPr>
+      </w:pPr>
+      <w:r>
+        <w:rPr>
+          <w:rFonts w:hint="eastAsia"/>
+          <w:sz w:val="24"/>
+        </w:rPr>
+        <w:t>熟悉</w:t>
       </w:r>
       <w:r>
         <w:rPr>
@@ -366,6 +392,13 @@
           <w:sz w:val="24"/>
         </w:rPr>
         <w:t>自定义控件</w:t>
+      </w:r>
+      <w:r>
+        <w:rPr>
+          <w:rFonts w:hint="eastAsia"/>
+          <w:sz w:val="24"/>
+        </w:rPr>
+        <w:t>以及动画的使用</w:t>
       </w:r>
     </w:p>
     <w:p>
@@ -381,7 +414,30 @@
           <w:rFonts w:hint="eastAsia"/>
           <w:sz w:val="24"/>
         </w:rPr>
+        <w:t>熟悉消息传递机制</w:t>
+      </w:r>
+    </w:p>
+    <w:p>
+      <w:pPr>
+        <w:spacing w:line="360" w:lineRule="auto"/>
+        <w:ind w:leftChars="200" w:left="420"/>
+        <w:rPr>
+          <w:sz w:val="24"/>
+        </w:rPr>
+      </w:pPr>
+      <w:r>
+        <w:rPr>
+          <w:rFonts w:hint="eastAsia"/>
+          <w:sz w:val="24"/>
+        </w:rPr>
         <w:t>熟悉多线程编程</w:t>
+      </w:r>
+      <w:r>
+        <w:rPr>
+          <w:rFonts w:hint="eastAsia"/>
+          <w:sz w:val="24"/>
+        </w:rPr>
+        <w:t>，线程间的通信，异步消息处理</w:t>
       </w:r>
     </w:p>
     <w:p>
@@ -434,8 +490,11 @@
           <w:sz w:val="24"/>
         </w:rPr>
       </w:pPr>
-      <w:r>
-        <w:rPr>
+      <w:bookmarkStart w:id="0" w:name="_GoBack"/>
+      <w:bookmarkEnd w:id="0"/>
+      <w:r>
+        <w:rPr>
+          <w:rFonts w:hint="eastAsia"/>
           <w:sz w:val="24"/>
         </w:rPr>
         <w:t>熟悉</w:t>
@@ -444,26 +503,7 @@
         <w:rPr>
           <w:sz w:val="24"/>
         </w:rPr>
-        <w:t xml:space="preserve"> HTTP/HTTPS</w:t>
-      </w:r>
-      <w:r>
-        <w:rPr>
-          <w:sz w:val="24"/>
-        </w:rPr>
-        <w:t>、</w:t>
-      </w:r>
-      <w:r>
-        <w:rPr>
-          <w:sz w:val="24"/>
-        </w:rPr>
-        <w:t>TCP/IP</w:t>
-      </w:r>
-      <w:r>
-        <w:rPr>
-          <w:rFonts w:hint="eastAsia"/>
-          <w:sz w:val="24"/>
-        </w:rPr>
-        <w:t>协议</w:t>
+        <w:t>常用数据结构和算法</w:t>
       </w:r>
     </w:p>
     <w:p>
@@ -477,29 +517,6 @@
       </w:pPr>
       <w:r>
         <w:rPr>
-          <w:rFonts w:hint="eastAsia"/>
-          <w:sz w:val="24"/>
-        </w:rPr>
-        <w:t>熟悉</w:t>
-      </w:r>
-      <w:r>
-        <w:rPr>
-          <w:sz w:val="24"/>
-        </w:rPr>
-        <w:t>常用数据结构和算法</w:t>
-      </w:r>
-    </w:p>
-    <w:p>
-      <w:pPr>
-        <w:pStyle w:val="a5"/>
-        <w:spacing w:line="360" w:lineRule="auto"/>
-        <w:ind w:left="420" w:firstLineChars="0" w:firstLine="0"/>
-        <w:rPr>
-          <w:sz w:val="24"/>
-        </w:rPr>
-      </w:pPr>
-      <w:r>
-        <w:rPr>
           <w:sz w:val="24"/>
         </w:rPr>
         <w:t>熟悉常用的设计模式</w:t>
@@ -520,38 +537,88 @@
         </w:rPr>
         <w:t>熟练使用版本管理工具</w:t>
       </w:r>
+      <w:r>
+        <w:rPr>
+          <w:rFonts w:hint="eastAsia"/>
+          <w:sz w:val="24"/>
+        </w:rPr>
+        <w:t>SVN,GIT,</w:t>
+      </w:r>
+      <w:r>
+        <w:rPr>
+          <w:rFonts w:hint="eastAsia"/>
+          <w:sz w:val="24"/>
+        </w:rPr>
+        <w:t>尤其是</w:t>
+      </w:r>
+      <w:proofErr w:type="spellStart"/>
+      <w:r>
+        <w:rPr>
+          <w:rFonts w:hint="eastAsia"/>
+          <w:sz w:val="24"/>
+        </w:rPr>
+        <w:t>Git</w:t>
+      </w:r>
+      <w:proofErr w:type="spellEnd"/>
     </w:p>
     <w:p>
       <w:pPr>
         <w:spacing w:line="360" w:lineRule="auto"/>
         <w:ind w:firstLine="420"/>
         <w:rPr>
-          <w:sz w:val="24"/>
-        </w:rPr>
-      </w:pPr>
-      <w:r>
-        <w:rPr>
-          <w:rFonts w:hint="eastAsia"/>
-          <w:sz w:val="24"/>
-        </w:rPr>
-        <w:t>熟练使用英语</w:t>
-      </w:r>
+          <w:rFonts w:hint="eastAsia"/>
+          <w:sz w:val="24"/>
+        </w:rPr>
+      </w:pPr>
+      <w:r>
+        <w:rPr>
+          <w:rFonts w:hint="eastAsia"/>
+          <w:sz w:val="24"/>
+        </w:rPr>
+        <w:t>英语</w:t>
+      </w:r>
+      <w:r>
+        <w:rPr>
+          <w:rFonts w:hint="eastAsia"/>
+          <w:sz w:val="24"/>
+        </w:rPr>
+        <w:t>尚可，基本听说读写没问题，拿过</w:t>
+      </w:r>
+      <w:proofErr w:type="gramStart"/>
+      <w:r>
+        <w:rPr>
+          <w:rFonts w:hint="eastAsia"/>
+          <w:sz w:val="24"/>
+        </w:rPr>
+        <w:t>一次雅思</w:t>
+      </w:r>
+      <w:proofErr w:type="gramEnd"/>
+      <w:r>
+        <w:rPr>
+          <w:rFonts w:hint="eastAsia"/>
+          <w:sz w:val="24"/>
+        </w:rPr>
+        <w:t>5.5</w:t>
+      </w:r>
+    </w:p>
+    <w:p>
+      <w:pPr>
+        <w:spacing w:line="360" w:lineRule="auto"/>
+        <w:ind w:firstLine="420"/>
+        <w:rPr>
+          <w:rFonts w:hint="eastAsia"/>
+          <w:sz w:val="24"/>
+        </w:rPr>
+      </w:pPr>
     </w:p>
     <w:p>
       <w:pPr>
         <w:pBdr>
-          <w:bottom w:val="single" w:sz="4" w:space="1" w:color="auto"/>
+          <w:top w:val="single" w:sz="4" w:space="1" w:color="auto"/>
         </w:pBdr>
         <w:spacing w:line="360" w:lineRule="auto"/>
-        <w:ind w:firstLine="420"/>
-        <w:rPr>
-          <w:sz w:val="24"/>
-        </w:rPr>
-      </w:pPr>
-    </w:p>
-    <w:p>
-      <w:pPr>
-        <w:rPr>
+        <w:rPr>
+          <w:rFonts w:hint="eastAsia"/>
           <w:b/>
           <w:sz w:val="32"/>
           <w:szCs w:val="32"/>
@@ -564,6 +631,164 @@
           <w:sz w:val="32"/>
           <w:szCs w:val="32"/>
         </w:rPr>
+        <w:t>深入研究过的开源项目</w:t>
+      </w:r>
+    </w:p>
+    <w:p>
+      <w:pPr>
+        <w:pStyle w:val="a5"/>
+        <w:numPr>
+          <w:ilvl w:val="0"/>
+          <w:numId w:val="3"/>
+        </w:numPr>
+        <w:ind w:firstLineChars="0"/>
+        <w:rPr>
+          <w:rFonts w:hint="eastAsia"/>
+          <w:b/>
+          <w:i/>
+          <w:sz w:val="24"/>
+        </w:rPr>
+      </w:pPr>
+      <w:proofErr w:type="spellStart"/>
+      <w:r>
+        <w:rPr>
+          <w:rFonts w:hint="eastAsia"/>
+          <w:b/>
+          <w:i/>
+          <w:sz w:val="24"/>
+        </w:rPr>
+        <w:t>PullToRefresh</w:t>
+      </w:r>
+      <w:proofErr w:type="spellEnd"/>
+    </w:p>
+    <w:p>
+      <w:pPr>
+        <w:pStyle w:val="a5"/>
+        <w:numPr>
+          <w:ilvl w:val="0"/>
+          <w:numId w:val="3"/>
+        </w:numPr>
+        <w:ind w:firstLineChars="0"/>
+        <w:rPr>
+          <w:rFonts w:hint="eastAsia"/>
+          <w:b/>
+          <w:i/>
+          <w:sz w:val="24"/>
+        </w:rPr>
+      </w:pPr>
+      <w:r>
+        <w:rPr>
+          <w:rFonts w:hint="eastAsia"/>
+          <w:b/>
+          <w:i/>
+          <w:sz w:val="24"/>
+        </w:rPr>
+        <w:t xml:space="preserve">Universal </w:t>
+      </w:r>
+      <w:r>
+        <w:rPr>
+          <w:rFonts w:hint="eastAsia"/>
+          <w:b/>
+          <w:i/>
+          <w:sz w:val="24"/>
+        </w:rPr>
+        <w:t>Image Loader</w:t>
+      </w:r>
+    </w:p>
+    <w:p>
+      <w:pPr>
+        <w:pStyle w:val="a5"/>
+        <w:numPr>
+          <w:ilvl w:val="0"/>
+          <w:numId w:val="3"/>
+        </w:numPr>
+        <w:ind w:firstLineChars="0"/>
+        <w:rPr>
+          <w:rFonts w:hint="eastAsia"/>
+          <w:b/>
+          <w:i/>
+          <w:sz w:val="24"/>
+        </w:rPr>
+      </w:pPr>
+      <w:r>
+        <w:rPr>
+          <w:rFonts w:hint="eastAsia"/>
+          <w:b/>
+          <w:i/>
+          <w:sz w:val="24"/>
+        </w:rPr>
+        <w:t>Volley</w:t>
+      </w:r>
+    </w:p>
+    <w:p>
+      <w:pPr>
+        <w:pStyle w:val="a5"/>
+        <w:numPr>
+          <w:ilvl w:val="0"/>
+          <w:numId w:val="3"/>
+        </w:numPr>
+        <w:ind w:firstLineChars="0"/>
+        <w:rPr>
+          <w:rFonts w:hint="eastAsia"/>
+          <w:b/>
+          <w:i/>
+          <w:sz w:val="24"/>
+        </w:rPr>
+      </w:pPr>
+      <w:proofErr w:type="spellStart"/>
+      <w:r>
+        <w:rPr>
+          <w:rFonts w:hint="eastAsia"/>
+          <w:b/>
+          <w:i/>
+          <w:sz w:val="24"/>
+        </w:rPr>
+        <w:t>Parceler</w:t>
+      </w:r>
+      <w:proofErr w:type="spellEnd"/>
+    </w:p>
+    <w:p>
+      <w:pPr>
+        <w:rPr>
+          <w:rFonts w:hint="eastAsia"/>
+          <w:b/>
+          <w:i/>
+          <w:sz w:val="24"/>
+        </w:rPr>
+      </w:pPr>
+    </w:p>
+    <w:p>
+      <w:pPr>
+        <w:pBdr>
+          <w:top w:val="single" w:sz="4" w:space="1" w:color="auto"/>
+        </w:pBdr>
+        <w:rPr>
+          <w:rFonts w:hint="eastAsia"/>
+          <w:b/>
+          <w:sz w:val="32"/>
+          <w:szCs w:val="32"/>
+        </w:rPr>
+      </w:pPr>
+    </w:p>
+    <w:p>
+      <w:pPr>
+        <w:pBdr>
+          <w:top w:val="single" w:sz="4" w:space="1" w:color="auto"/>
+        </w:pBdr>
+        <w:rPr>
+          <w:b/>
+          <w:sz w:val="32"/>
+          <w:szCs w:val="32"/>
+        </w:rPr>
+      </w:pPr>
+      <w:r>
+        <w:rPr>
+          <w:rFonts w:hint="eastAsia"/>
+          <w:b/>
+          <w:sz w:val="32"/>
+          <w:szCs w:val="32"/>
+        </w:rPr>
+        <w:lastRenderedPageBreak/>
         <w:t>正在学习</w:t>
       </w:r>
     </w:p>
@@ -576,6 +801,9 @@
         </w:numPr>
         <w:spacing w:line="360" w:lineRule="auto"/>
         <w:ind w:firstLineChars="0"/>
+        <w:rPr>
+          <w:rFonts w:hint="eastAsia"/>
+        </w:rPr>
       </w:pPr>
       <w:r>
         <w:rPr>
@@ -603,6 +831,42 @@
           <w:sz w:val="24"/>
         </w:rPr>
         <w:t>5</w:t>
+      </w:r>
+      <w:r>
+        <w:rPr>
+          <w:rFonts w:hint="eastAsia"/>
+          <w:b/>
+          <w:i/>
+          <w:sz w:val="24"/>
+        </w:rPr>
+        <w:t>，</w:t>
+      </w:r>
+      <w:r>
+        <w:rPr>
+          <w:rFonts w:hint="eastAsia"/>
+          <w:b/>
+          <w:i/>
+          <w:sz w:val="24"/>
+        </w:rPr>
+        <w:t>CSS</w:t>
+      </w:r>
+      <w:r>
+        <w:rPr>
+          <w:rFonts w:hint="eastAsia"/>
+          <w:b/>
+          <w:i/>
+          <w:sz w:val="24"/>
+        </w:rPr>
+        <w:t>，</w:t>
+      </w:r>
+      <w:r>
+        <w:rPr>
+          <w:rFonts w:hint="eastAsia"/>
+          <w:b/>
+          <w:i/>
+          <w:sz w:val="24"/>
+        </w:rPr>
+        <w:t>JavaScript</w:t>
       </w:r>
     </w:p>
     <w:p>
@@ -615,6 +879,35 @@
         <w:spacing w:line="360" w:lineRule="auto"/>
         <w:ind w:firstLineChars="0"/>
       </w:pPr>
+      <w:r>
+        <w:rPr>
+          <w:rFonts w:hint="eastAsia"/>
+          <w:b/>
+          <w:i/>
+          <w:sz w:val="24"/>
+        </w:rPr>
+        <w:t>Python</w:t>
+      </w:r>
+    </w:p>
+    <w:p>
+      <w:pPr>
+        <w:pStyle w:val="a5"/>
+        <w:numPr>
+          <w:ilvl w:val="0"/>
+          <w:numId w:val="3"/>
+        </w:numPr>
+        <w:spacing w:line="360" w:lineRule="auto"/>
+        <w:ind w:firstLineChars="0"/>
+      </w:pPr>
+      <w:r>
+        <w:rPr>
+          <w:rFonts w:hint="eastAsia"/>
+          <w:b/>
+          <w:i/>
+          <w:sz w:val="24"/>
+        </w:rPr>
+        <w:t>概率论，</w:t>
+      </w:r>
       <w:r>
         <w:rPr>
           <w:rFonts w:hint="eastAsia"/>
@@ -717,13 +1010,23 @@
                 <w:sz w:val="24"/>
               </w:rPr>
             </w:pPr>
+            <w:proofErr w:type="gramStart"/>
             <w:r>
               <w:rPr>
                 <w:rFonts w:hint="eastAsia"/>
                 <w:b/>
                 <w:sz w:val="24"/>
               </w:rPr>
-              <w:t>乐视致新科技有限公司</w:t>
+              <w:t>乐视致新</w:t>
+            </w:r>
+            <w:proofErr w:type="gramEnd"/>
+            <w:r>
+              <w:rPr>
+                <w:rFonts w:hint="eastAsia"/>
+                <w:b/>
+                <w:sz w:val="24"/>
+              </w:rPr>
+              <w:t>科技有限公司</w:t>
             </w:r>
             <w:r>
               <w:rPr>
@@ -827,13 +1130,31 @@
               </w:rPr>
               <w:t>，</w:t>
             </w:r>
-            <w:r>
-              <w:rPr>
-                <w:rFonts w:hint="eastAsia"/>
-                <w:sz w:val="24"/>
-              </w:rPr>
-              <w:t>单发版飞视电视浏览器，以及飞视</w:t>
-            </w:r>
+            <w:proofErr w:type="gramStart"/>
+            <w:r>
+              <w:rPr>
+                <w:rFonts w:hint="eastAsia"/>
+                <w:sz w:val="24"/>
+              </w:rPr>
+              <w:t>单发版飞视</w:t>
+            </w:r>
+            <w:proofErr w:type="gramEnd"/>
+            <w:r>
+              <w:rPr>
+                <w:rFonts w:hint="eastAsia"/>
+                <w:sz w:val="24"/>
+              </w:rPr>
+              <w:t>电视浏览器，</w:t>
+            </w:r>
+            <w:proofErr w:type="gramStart"/>
+            <w:r>
+              <w:rPr>
+                <w:rFonts w:hint="eastAsia"/>
+                <w:sz w:val="24"/>
+              </w:rPr>
+              <w:t>以及飞视</w:t>
+            </w:r>
+            <w:proofErr w:type="gramEnd"/>
             <w:r>
               <w:rPr>
                 <w:rFonts w:hint="eastAsia"/>
@@ -907,7 +1228,6 @@
                 <w:rFonts w:hint="eastAsia"/>
                 <w:sz w:val="24"/>
               </w:rPr>
-              <w:lastRenderedPageBreak/>
               <w:t>2012.5</w:t>
             </w:r>
             <w:r>
@@ -950,8 +1270,18 @@
                 <w:b/>
                 <w:sz w:val="24"/>
               </w:rPr>
-              <w:t>北京数字天域科技</w:t>
-            </w:r>
+              <w:t>北京</w:t>
+            </w:r>
+            <w:proofErr w:type="gramStart"/>
+            <w:r>
+              <w:rPr>
+                <w:rFonts w:hint="eastAsia"/>
+                <w:b/>
+                <w:sz w:val="24"/>
+              </w:rPr>
+              <w:t>数字天域科技</w:t>
+            </w:r>
+            <w:proofErr w:type="gramEnd"/>
             <w:r>
               <w:rPr>
                 <w:rFonts w:hint="eastAsia"/>
@@ -1251,12 +1581,21 @@
               </w:rPr>
               <w:t>1</w:t>
             </w:r>
-            <w:r>
-              <w:rPr>
-                <w:rFonts w:hint="eastAsia"/>
-                <w:sz w:val="24"/>
-              </w:rPr>
-              <w:t>题可能是多选题，有可能会衍生多个题目，而衍生出来的题目又可能会像题目</w:t>
+            <w:proofErr w:type="gramStart"/>
+            <w:r>
+              <w:rPr>
+                <w:rFonts w:hint="eastAsia"/>
+                <w:sz w:val="24"/>
+              </w:rPr>
+              <w:t>题可能</w:t>
+            </w:r>
+            <w:proofErr w:type="gramEnd"/>
+            <w:r>
+              <w:rPr>
+                <w:rFonts w:hint="eastAsia"/>
+                <w:sz w:val="24"/>
+              </w:rPr>
+              <w:t>是多选题，有可能会衍生多个题目，而衍生出来的题目又可能会像题目</w:t>
             </w:r>
             <w:r>
               <w:rPr>
@@ -1306,6 +1645,7 @@
                 <w:sz w:val="24"/>
               </w:rPr>
             </w:pPr>
+            <w:proofErr w:type="gramStart"/>
             <w:r>
               <w:rPr>
                 <w:rFonts w:hint="eastAsia"/>
@@ -1314,6 +1654,7 @@
               </w:rPr>
               <w:t>爱号快拨</w:t>
             </w:r>
+            <w:proofErr w:type="gramEnd"/>
           </w:p>
           <w:p>
             <w:pPr>
@@ -1390,6 +1731,7 @@
                 <w:b/>
                 <w:sz w:val="24"/>
               </w:rPr>
+              <w:lastRenderedPageBreak/>
               <w:t>备份助手</w:t>
             </w:r>
           </w:p>
@@ -1406,7 +1748,23 @@
                 <w:rFonts w:hint="eastAsia"/>
                 <w:sz w:val="24"/>
               </w:rPr>
-              <w:t>用户手机端数据的备份与恢复。</w:t>
+              <w:t>用户手机</w:t>
+            </w:r>
+            <w:proofErr w:type="gramStart"/>
+            <w:r>
+              <w:rPr>
+                <w:rFonts w:hint="eastAsia"/>
+                <w:sz w:val="24"/>
+              </w:rPr>
+              <w:t>端数据</w:t>
+            </w:r>
+            <w:proofErr w:type="gramEnd"/>
+            <w:r>
+              <w:rPr>
+                <w:rFonts w:hint="eastAsia"/>
+                <w:sz w:val="24"/>
+              </w:rPr>
+              <w:t>的备份与恢复。</w:t>
             </w:r>
           </w:p>
           <w:p>
@@ -1487,6 +1845,7 @@
               </w:rPr>
               <w:t>，告知服务器从哪里开始读写数据，在本地读取写入文件时使用类</w:t>
             </w:r>
+            <w:proofErr w:type="spellStart"/>
             <w:r>
               <w:rPr>
                 <w:rFonts w:hint="eastAsia"/>
@@ -1494,12 +1853,29 @@
               </w:rPr>
               <w:t>RandomAccessFile</w:t>
             </w:r>
-            <w:r>
-              <w:rPr>
-                <w:rFonts w:hint="eastAsia"/>
-                <w:sz w:val="24"/>
-              </w:rPr>
-              <w:t>，还有多线程的使用，将一个文件分成多块，每块用一个子线程去完成。</w:t>
+            <w:proofErr w:type="spellEnd"/>
+            <w:r>
+              <w:rPr>
+                <w:rFonts w:hint="eastAsia"/>
+                <w:sz w:val="24"/>
+              </w:rPr>
+              <w:t>，还有多线程的使用，将一个文件分成多块，每块用</w:t>
+            </w:r>
+            <w:proofErr w:type="gramStart"/>
+            <w:r>
+              <w:rPr>
+                <w:rFonts w:hint="eastAsia"/>
+                <w:sz w:val="24"/>
+              </w:rPr>
+              <w:t>一</w:t>
+            </w:r>
+            <w:proofErr w:type="gramEnd"/>
+            <w:r>
+              <w:rPr>
+                <w:rFonts w:hint="eastAsia"/>
+                <w:sz w:val="24"/>
+              </w:rPr>
+              <w:t>个子线程去完成。</w:t>
             </w:r>
           </w:p>
           <w:p>
@@ -1585,9 +1961,9 @@
                 <w:rFonts w:hint="eastAsia"/>
                 <w:sz w:val="24"/>
               </w:rPr>
-              <w:lastRenderedPageBreak/>
               <w:t>负责流量数据统计，包括移动网络和</w:t>
             </w:r>
+            <w:proofErr w:type="spellStart"/>
             <w:r>
               <w:rPr>
                 <w:rFonts w:hint="eastAsia"/>
@@ -1595,6 +1971,7 @@
               </w:rPr>
               <w:t>wifi</w:t>
             </w:r>
+            <w:proofErr w:type="spellEnd"/>
             <w:r>
               <w:rPr>
                 <w:rFonts w:hint="eastAsia"/>
@@ -1623,6 +2000,7 @@
               </w:rPr>
               <w:t>统计，分别在移动网络、</w:t>
             </w:r>
+            <w:proofErr w:type="spellStart"/>
             <w:r>
               <w:rPr>
                 <w:rFonts w:hint="eastAsia"/>
@@ -1630,6 +2008,7 @@
               </w:rPr>
               <w:t>wifi</w:t>
             </w:r>
+            <w:proofErr w:type="spellEnd"/>
             <w:r>
               <w:rPr>
                 <w:rFonts w:hint="eastAsia"/>
@@ -1658,12 +2037,14 @@
               </w:rPr>
               <w:t xml:space="preserve">API </w:t>
             </w:r>
+            <w:proofErr w:type="spellStart"/>
             <w:r>
               <w:rPr>
                 <w:sz w:val="24"/>
               </w:rPr>
               <w:t>TrafficStatus</w:t>
             </w:r>
+            <w:proofErr w:type="spellEnd"/>
             <w:r>
               <w:rPr>
                 <w:rFonts w:hint="eastAsia"/>
@@ -1671,6 +2052,7 @@
               </w:rPr>
               <w:t>和</w:t>
             </w:r>
+            <w:proofErr w:type="spellStart"/>
             <w:r>
               <w:rPr>
                 <w:rFonts w:hint="eastAsia"/>
@@ -1678,6 +2060,7 @@
               </w:rPr>
               <w:t>sqlite</w:t>
             </w:r>
+            <w:proofErr w:type="spellEnd"/>
             <w:r>
               <w:rPr>
                 <w:rFonts w:hint="eastAsia"/>
@@ -2074,7 +2457,7 @@
   <w:abstractNum w:abstractNumId="2">
     <w:nsid w:val="4E722A8F"/>
     <w:multiLevelType w:val="hybridMultilevel"/>
-    <w:tmpl w:val="02C0E528"/>
+    <w:tmpl w:val="915C06B6"/>
     <w:lvl w:ilvl="0" w:tplc="E5E2AD1C">
       <w:start w:val="1"/>
       <w:numFmt w:val="bullet"/>

</xml_diff>

<commit_message>
start to learn DataStructure and Algorithm,and Gradle
</commit_message>
<xml_diff>
--- a/CV-NiuQinYong.docx
+++ b/CV-NiuQinYong.docx
@@ -11,7 +11,6 @@
           <w:szCs w:val="32"/>
         </w:rPr>
       </w:pPr>
-      <w:proofErr w:type="gramStart"/>
       <w:r>
         <w:rPr>
           <w:rFonts w:hint="eastAsia"/>
@@ -21,7 +20,6 @@
         </w:rPr>
         <w:t>牛秦勇</w:t>
       </w:r>
-      <w:proofErr w:type="gramEnd"/>
     </w:p>
     <w:p>
       <w:pPr>
@@ -93,23 +91,13 @@
           <w:rFonts w:hint="eastAsia"/>
           <w:sz w:val="24"/>
         </w:rPr>
-        <w:t>QQ</w:t>
-      </w:r>
-      <w:proofErr w:type="gramStart"/>
-      <w:r>
-        <w:rPr>
-          <w:rFonts w:hint="eastAsia"/>
-          <w:sz w:val="24"/>
-        </w:rPr>
-        <w:t>:744625928</w:t>
-      </w:r>
-      <w:proofErr w:type="gramEnd"/>
+        <w:t>QQ:744625928</w:t>
+      </w:r>
     </w:p>
     <w:p>
       <w:pPr>
         <w:spacing w:line="360" w:lineRule="auto"/>
         <w:rPr>
-          <w:rFonts w:hint="eastAsia"/>
           <w:sz w:val="24"/>
         </w:rPr>
       </w:pPr>
@@ -147,7 +135,6 @@
       <w:pPr>
         <w:spacing w:line="360" w:lineRule="auto"/>
         <w:rPr>
-          <w:rFonts w:hint="eastAsia"/>
           <w:sz w:val="24"/>
         </w:rPr>
       </w:pPr>
@@ -375,7 +362,6 @@
         <w:spacing w:line="360" w:lineRule="auto"/>
         <w:ind w:leftChars="200" w:left="420"/>
         <w:rPr>
-          <w:rFonts w:hint="eastAsia"/>
           <w:sz w:val="24"/>
         </w:rPr>
       </w:pPr>
@@ -490,8 +476,6 @@
           <w:sz w:val="24"/>
         </w:rPr>
       </w:pPr>
-      <w:bookmarkStart w:id="0" w:name="_GoBack"/>
-      <w:bookmarkEnd w:id="0"/>
       <w:r>
         <w:rPr>
           <w:rFonts w:hint="eastAsia"/>
@@ -551,7 +535,6 @@
         </w:rPr>
         <w:t>尤其是</w:t>
       </w:r>
-      <w:proofErr w:type="spellStart"/>
       <w:r>
         <w:rPr>
           <w:rFonts w:hint="eastAsia"/>
@@ -559,14 +542,12 @@
         </w:rPr>
         <w:t>Git</w:t>
       </w:r>
-      <w:proofErr w:type="spellEnd"/>
     </w:p>
     <w:p>
       <w:pPr>
         <w:spacing w:line="360" w:lineRule="auto"/>
         <w:ind w:firstLine="420"/>
         <w:rPr>
-          <w:rFonts w:hint="eastAsia"/>
           <w:sz w:val="24"/>
         </w:rPr>
       </w:pPr>
@@ -582,17 +563,8 @@
           <w:rFonts w:hint="eastAsia"/>
           <w:sz w:val="24"/>
         </w:rPr>
-        <w:t>尚可，基本听说读写没问题，拿过</w:t>
-      </w:r>
-      <w:proofErr w:type="gramStart"/>
-      <w:r>
-        <w:rPr>
-          <w:rFonts w:hint="eastAsia"/>
-          <w:sz w:val="24"/>
-        </w:rPr>
-        <w:t>一次雅思</w:t>
-      </w:r>
-      <w:proofErr w:type="gramEnd"/>
+        <w:t>尚可，基本听说读写没问题，拿过一次雅思</w:t>
+      </w:r>
       <w:r>
         <w:rPr>
           <w:rFonts w:hint="eastAsia"/>
@@ -606,7 +578,6 @@
         <w:spacing w:line="360" w:lineRule="auto"/>
         <w:ind w:firstLine="420"/>
         <w:rPr>
-          <w:rFonts w:hint="eastAsia"/>
           <w:sz w:val="24"/>
         </w:rPr>
       </w:pPr>
@@ -618,7 +589,6 @@
         </w:pBdr>
         <w:spacing w:line="360" w:lineRule="auto"/>
         <w:rPr>
-          <w:rFonts w:hint="eastAsia"/>
           <w:b/>
           <w:sz w:val="32"/>
           <w:szCs w:val="32"/>
@@ -643,13 +613,11 @@
         </w:numPr>
         <w:ind w:firstLineChars="0"/>
         <w:rPr>
-          <w:rFonts w:hint="eastAsia"/>
           <w:b/>
           <w:i/>
           <w:sz w:val="24"/>
         </w:rPr>
       </w:pPr>
-      <w:proofErr w:type="spellStart"/>
       <w:r>
         <w:rPr>
           <w:rFonts w:hint="eastAsia"/>
@@ -659,7 +627,6 @@
         </w:rPr>
         <w:t>PullToRefresh</w:t>
       </w:r>
-      <w:proofErr w:type="spellEnd"/>
     </w:p>
     <w:p>
       <w:pPr>
@@ -670,7 +637,6 @@
         </w:numPr>
         <w:ind w:firstLineChars="0"/>
         <w:rPr>
-          <w:rFonts w:hint="eastAsia"/>
           <w:b/>
           <w:i/>
           <w:sz w:val="24"/>
@@ -683,16 +649,7 @@
           <w:i/>
           <w:sz w:val="24"/>
         </w:rPr>
-        <w:t xml:space="preserve">Universal </w:t>
-      </w:r>
-      <w:r>
-        <w:rPr>
-          <w:rFonts w:hint="eastAsia"/>
-          <w:b/>
-          <w:i/>
-          <w:sz w:val="24"/>
-        </w:rPr>
-        <w:t>Image Loader</w:t>
+        <w:t>Universal Image Loader</w:t>
       </w:r>
     </w:p>
     <w:p>
@@ -704,7 +661,6 @@
         </w:numPr>
         <w:ind w:firstLineChars="0"/>
         <w:rPr>
-          <w:rFonts w:hint="eastAsia"/>
           <w:b/>
           <w:i/>
           <w:sz w:val="24"/>
@@ -729,13 +685,11 @@
         </w:numPr>
         <w:ind w:firstLineChars="0"/>
         <w:rPr>
-          <w:rFonts w:hint="eastAsia"/>
           <w:b/>
           <w:i/>
           <w:sz w:val="24"/>
         </w:rPr>
       </w:pPr>
-      <w:proofErr w:type="spellStart"/>
       <w:r>
         <w:rPr>
           <w:rFonts w:hint="eastAsia"/>
@@ -745,12 +699,10 @@
         </w:rPr>
         <w:t>Parceler</w:t>
       </w:r>
-      <w:proofErr w:type="spellEnd"/>
-    </w:p>
-    <w:p>
-      <w:pPr>
-        <w:rPr>
-          <w:rFonts w:hint="eastAsia"/>
+    </w:p>
+    <w:p>
+      <w:pPr>
+        <w:rPr>
           <w:b/>
           <w:i/>
           <w:sz w:val="24"/>
@@ -763,7 +715,6 @@
           <w:top w:val="single" w:sz="4" w:space="1" w:color="auto"/>
         </w:pBdr>
         <w:rPr>
-          <w:rFonts w:hint="eastAsia"/>
           <w:b/>
           <w:sz w:val="32"/>
           <w:szCs w:val="32"/>
@@ -801,9 +752,6 @@
         </w:numPr>
         <w:spacing w:line="360" w:lineRule="auto"/>
         <w:ind w:firstLineChars="0"/>
-        <w:rPr>
-          <w:rFonts w:hint="eastAsia"/>
-        </w:rPr>
       </w:pPr>
       <w:r>
         <w:rPr>
@@ -917,6 +865,51 @@
         </w:rPr>
         <w:t>数理统计</w:t>
       </w:r>
+    </w:p>
+    <w:p>
+      <w:pPr>
+        <w:pStyle w:val="a5"/>
+        <w:numPr>
+          <w:ilvl w:val="0"/>
+          <w:numId w:val="3"/>
+        </w:numPr>
+        <w:spacing w:line="360" w:lineRule="auto"/>
+        <w:ind w:firstLineChars="0"/>
+        <w:rPr>
+          <w:rFonts w:hint="eastAsia"/>
+        </w:rPr>
+      </w:pPr>
+      <w:r>
+        <w:rPr>
+          <w:rFonts w:hint="eastAsia"/>
+          <w:b/>
+          <w:i/>
+          <w:sz w:val="24"/>
+        </w:rPr>
+        <w:t>数据结构和算法（小甲鱼版）</w:t>
+      </w:r>
+    </w:p>
+    <w:p>
+      <w:pPr>
+        <w:pStyle w:val="a5"/>
+        <w:numPr>
+          <w:ilvl w:val="0"/>
+          <w:numId w:val="3"/>
+        </w:numPr>
+        <w:spacing w:line="360" w:lineRule="auto"/>
+        <w:ind w:firstLineChars="0"/>
+      </w:pPr>
+      <w:r>
+        <w:rPr>
+          <w:rFonts w:hint="eastAsia"/>
+          <w:b/>
+          <w:i/>
+          <w:sz w:val="24"/>
+        </w:rPr>
+        <w:t>Gradle</w:t>
+      </w:r>
+      <w:bookmarkStart w:id="0" w:name="_GoBack"/>
+      <w:bookmarkEnd w:id="0"/>
     </w:p>
     <w:p/>
     <w:p>
@@ -1010,23 +1003,13 @@
                 <w:sz w:val="24"/>
               </w:rPr>
             </w:pPr>
-            <w:proofErr w:type="gramStart"/>
             <w:r>
               <w:rPr>
                 <w:rFonts w:hint="eastAsia"/>
                 <w:b/>
                 <w:sz w:val="24"/>
               </w:rPr>
-              <w:t>乐视致新</w:t>
-            </w:r>
-            <w:proofErr w:type="gramEnd"/>
-            <w:r>
-              <w:rPr>
-                <w:rFonts w:hint="eastAsia"/>
-                <w:b/>
-                <w:sz w:val="24"/>
-              </w:rPr>
-              <w:t>科技有限公司</w:t>
+              <w:t>乐视致新科技有限公司</w:t>
             </w:r>
             <w:r>
               <w:rPr>
@@ -1130,31 +1113,13 @@
               </w:rPr>
               <w:t>，</w:t>
             </w:r>
-            <w:proofErr w:type="gramStart"/>
-            <w:r>
-              <w:rPr>
-                <w:rFonts w:hint="eastAsia"/>
-                <w:sz w:val="24"/>
-              </w:rPr>
-              <w:t>单发版飞视</w:t>
-            </w:r>
-            <w:proofErr w:type="gramEnd"/>
-            <w:r>
-              <w:rPr>
-                <w:rFonts w:hint="eastAsia"/>
-                <w:sz w:val="24"/>
-              </w:rPr>
-              <w:t>电视浏览器，</w:t>
-            </w:r>
-            <w:proofErr w:type="gramStart"/>
-            <w:r>
-              <w:rPr>
-                <w:rFonts w:hint="eastAsia"/>
-                <w:sz w:val="24"/>
-              </w:rPr>
-              <w:t>以及飞视</w:t>
-            </w:r>
-            <w:proofErr w:type="gramEnd"/>
+            <w:r>
+              <w:rPr>
+                <w:rFonts w:hint="eastAsia"/>
+                <w:sz w:val="24"/>
+              </w:rPr>
+              <w:t>单发版飞视电视浏览器，以及飞视</w:t>
+            </w:r>
             <w:r>
               <w:rPr>
                 <w:rFonts w:hint="eastAsia"/>
@@ -1270,18 +1235,8 @@
                 <w:b/>
                 <w:sz w:val="24"/>
               </w:rPr>
-              <w:t>北京</w:t>
-            </w:r>
-            <w:proofErr w:type="gramStart"/>
-            <w:r>
-              <w:rPr>
-                <w:rFonts w:hint="eastAsia"/>
-                <w:b/>
-                <w:sz w:val="24"/>
-              </w:rPr>
-              <w:t>数字天域科技</w:t>
-            </w:r>
-            <w:proofErr w:type="gramEnd"/>
+              <w:t>北京数字天域科技</w:t>
+            </w:r>
             <w:r>
               <w:rPr>
                 <w:rFonts w:hint="eastAsia"/>
@@ -1581,21 +1536,12 @@
               </w:rPr>
               <w:t>1</w:t>
             </w:r>
-            <w:proofErr w:type="gramStart"/>
-            <w:r>
-              <w:rPr>
-                <w:rFonts w:hint="eastAsia"/>
-                <w:sz w:val="24"/>
-              </w:rPr>
-              <w:t>题可能</w:t>
-            </w:r>
-            <w:proofErr w:type="gramEnd"/>
-            <w:r>
-              <w:rPr>
-                <w:rFonts w:hint="eastAsia"/>
-                <w:sz w:val="24"/>
-              </w:rPr>
-              <w:t>是多选题，有可能会衍生多个题目，而衍生出来的题目又可能会像题目</w:t>
+            <w:r>
+              <w:rPr>
+                <w:rFonts w:hint="eastAsia"/>
+                <w:sz w:val="24"/>
+              </w:rPr>
+              <w:t>题可能是多选题，有可能会衍生多个题目，而衍生出来的题目又可能会像题目</w:t>
             </w:r>
             <w:r>
               <w:rPr>
@@ -1645,7 +1591,6 @@
                 <w:sz w:val="24"/>
               </w:rPr>
             </w:pPr>
-            <w:proofErr w:type="gramStart"/>
             <w:r>
               <w:rPr>
                 <w:rFonts w:hint="eastAsia"/>
@@ -1654,7 +1599,6 @@
               </w:rPr>
               <w:t>爱号快拨</w:t>
             </w:r>
-            <w:proofErr w:type="gramEnd"/>
           </w:p>
           <w:p>
             <w:pPr>
@@ -1696,7 +1640,15 @@
                 <w:rFonts w:hint="eastAsia"/>
                 <w:sz w:val="24"/>
               </w:rPr>
-              <w:t>基于百度地图进行定位，获得当前经纬度后向服务器请求附近商户数据，将获得的数据展示在列表中，用户可以查看当前商户的在地图上的地理位置，</w:t>
+              <w:t>基于百度地图进行定位，获得当前经纬度后向服务器请求附近商户数据，将获得的数据展</w:t>
+            </w:r>
+            <w:r>
+              <w:rPr>
+                <w:rFonts w:hint="eastAsia"/>
+                <w:sz w:val="24"/>
+              </w:rPr>
+              <w:lastRenderedPageBreak/>
+              <w:t>示在列表中，用户可以查看当前商户的在地图上的地理位置，</w:t>
             </w:r>
             <w:r>
               <w:rPr>
@@ -1731,7 +1683,6 @@
                 <w:b/>
                 <w:sz w:val="24"/>
               </w:rPr>
-              <w:lastRenderedPageBreak/>
               <w:t>备份助手</w:t>
             </w:r>
           </w:p>
@@ -1748,23 +1699,7 @@
                 <w:rFonts w:hint="eastAsia"/>
                 <w:sz w:val="24"/>
               </w:rPr>
-              <w:t>用户手机</w:t>
-            </w:r>
-            <w:proofErr w:type="gramStart"/>
-            <w:r>
-              <w:rPr>
-                <w:rFonts w:hint="eastAsia"/>
-                <w:sz w:val="24"/>
-              </w:rPr>
-              <w:t>端数据</w:t>
-            </w:r>
-            <w:proofErr w:type="gramEnd"/>
-            <w:r>
-              <w:rPr>
-                <w:rFonts w:hint="eastAsia"/>
-                <w:sz w:val="24"/>
-              </w:rPr>
-              <w:t>的备份与恢复。</w:t>
+              <w:t>用户手机端数据的备份与恢复。</w:t>
             </w:r>
           </w:p>
           <w:p>
@@ -1845,7 +1780,6 @@
               </w:rPr>
               <w:t>，告知服务器从哪里开始读写数据，在本地读取写入文件时使用类</w:t>
             </w:r>
-            <w:proofErr w:type="spellStart"/>
             <w:r>
               <w:rPr>
                 <w:rFonts w:hint="eastAsia"/>
@@ -1853,29 +1787,12 @@
               </w:rPr>
               <w:t>RandomAccessFile</w:t>
             </w:r>
-            <w:proofErr w:type="spellEnd"/>
-            <w:r>
-              <w:rPr>
-                <w:rFonts w:hint="eastAsia"/>
-                <w:sz w:val="24"/>
-              </w:rPr>
-              <w:t>，还有多线程的使用，将一个文件分成多块，每块用</w:t>
-            </w:r>
-            <w:proofErr w:type="gramStart"/>
-            <w:r>
-              <w:rPr>
-                <w:rFonts w:hint="eastAsia"/>
-                <w:sz w:val="24"/>
-              </w:rPr>
-              <w:t>一</w:t>
-            </w:r>
-            <w:proofErr w:type="gramEnd"/>
-            <w:r>
-              <w:rPr>
-                <w:rFonts w:hint="eastAsia"/>
-                <w:sz w:val="24"/>
-              </w:rPr>
-              <w:t>个子线程去完成。</w:t>
+            <w:r>
+              <w:rPr>
+                <w:rFonts w:hint="eastAsia"/>
+                <w:sz w:val="24"/>
+              </w:rPr>
+              <w:t>，还有多线程的使用，将一个文件分成多块，每块用一个子线程去完成。</w:t>
             </w:r>
           </w:p>
           <w:p>
@@ -1963,7 +1880,6 @@
               </w:rPr>
               <w:t>负责流量数据统计，包括移动网络和</w:t>
             </w:r>
-            <w:proofErr w:type="spellStart"/>
             <w:r>
               <w:rPr>
                 <w:rFonts w:hint="eastAsia"/>
@@ -1971,7 +1887,6 @@
               </w:rPr>
               <w:t>wifi</w:t>
             </w:r>
-            <w:proofErr w:type="spellEnd"/>
             <w:r>
               <w:rPr>
                 <w:rFonts w:hint="eastAsia"/>
@@ -2000,7 +1915,6 @@
               </w:rPr>
               <w:t>统计，分别在移动网络、</w:t>
             </w:r>
-            <w:proofErr w:type="spellStart"/>
             <w:r>
               <w:rPr>
                 <w:rFonts w:hint="eastAsia"/>
@@ -2008,7 +1922,6 @@
               </w:rPr>
               <w:t>wifi</w:t>
             </w:r>
-            <w:proofErr w:type="spellEnd"/>
             <w:r>
               <w:rPr>
                 <w:rFonts w:hint="eastAsia"/>
@@ -2037,14 +1950,12 @@
               </w:rPr>
               <w:t xml:space="preserve">API </w:t>
             </w:r>
-            <w:proofErr w:type="spellStart"/>
             <w:r>
               <w:rPr>
                 <w:sz w:val="24"/>
               </w:rPr>
               <w:t>TrafficStatus</w:t>
             </w:r>
-            <w:proofErr w:type="spellEnd"/>
             <w:r>
               <w:rPr>
                 <w:rFonts w:hint="eastAsia"/>
@@ -2052,7 +1963,6 @@
               </w:rPr>
               <w:t>和</w:t>
             </w:r>
-            <w:proofErr w:type="spellStart"/>
             <w:r>
               <w:rPr>
                 <w:rFonts w:hint="eastAsia"/>
@@ -2060,7 +1970,6 @@
               </w:rPr>
               <w:t>sqlite</w:t>
             </w:r>
-            <w:proofErr w:type="spellEnd"/>
             <w:r>
               <w:rPr>
                 <w:rFonts w:hint="eastAsia"/>

</xml_diff>

<commit_message>
delete something i don't know and i learned JNI last week
</commit_message>
<xml_diff>
--- a/CV-NiuQinYong.docx
+++ b/CV-NiuQinYong.docx
@@ -419,6 +419,7 @@
         <w:spacing w:line="360" w:lineRule="auto"/>
         <w:ind w:leftChars="200" w:left="420"/>
         <w:rPr>
+          <w:rFonts w:hint="eastAsia"/>
           <w:sz w:val="24"/>
         </w:rPr>
       </w:pPr>
@@ -428,13 +429,6 @@
           <w:sz w:val="24"/>
         </w:rPr>
         <w:t>熟悉多线程编程</w:t>
-      </w:r>
-      <w:r>
-        <w:rPr>
-          <w:rFonts w:hint="eastAsia"/>
-          <w:sz w:val="24"/>
-        </w:rPr>
-        <w:t>，线程间的通信，异步消息处理</w:t>
       </w:r>
     </w:p>
     <w:p>
@@ -442,6 +436,7 @@
         <w:spacing w:line="360" w:lineRule="auto"/>
         <w:ind w:leftChars="200" w:left="420"/>
         <w:rPr>
+          <w:rFonts w:hint="eastAsia"/>
           <w:sz w:val="24"/>
         </w:rPr>
       </w:pPr>
@@ -451,6 +446,36 @@
           <w:sz w:val="24"/>
         </w:rPr>
         <w:t>熟悉多屏幕适配</w:t>
+      </w:r>
+    </w:p>
+    <w:p>
+      <w:pPr>
+        <w:spacing w:line="360" w:lineRule="auto"/>
+        <w:ind w:leftChars="200" w:left="420"/>
+        <w:rPr>
+          <w:sz w:val="24"/>
+        </w:rPr>
+      </w:pPr>
+      <w:r>
+        <w:rPr>
+          <w:rFonts w:hint="eastAsia"/>
+          <w:sz w:val="24"/>
+        </w:rPr>
+        <w:t>掌握</w:t>
+      </w:r>
+      <w:r>
+        <w:rPr>
+          <w:rFonts w:hint="eastAsia"/>
+          <w:sz w:val="24"/>
+        </w:rPr>
+        <w:t>JNI</w:t>
+      </w:r>
+      <w:r>
+        <w:rPr>
+          <w:rFonts w:hint="eastAsia"/>
+          <w:sz w:val="24"/>
+        </w:rPr>
+        <w:t>的使用</w:t>
       </w:r>
     </w:p>
     <w:p>
@@ -480,41 +505,72 @@
     </w:p>
     <w:p>
       <w:pPr>
-        <w:pStyle w:val="a5"/>
         <w:spacing w:line="360" w:lineRule="auto"/>
-        <w:ind w:left="420" w:firstLineChars="0" w:firstLine="0"/>
-        <w:rPr>
-          <w:sz w:val="24"/>
-        </w:rPr>
-      </w:pPr>
-      <w:r>
-        <w:rPr>
-          <w:rFonts w:hint="eastAsia"/>
-          <w:sz w:val="24"/>
-        </w:rPr>
-        <w:t>熟悉</w:t>
-      </w:r>
-      <w:r>
-        <w:rPr>
-          <w:sz w:val="24"/>
-        </w:rPr>
-        <w:t>常用数据结构和算法</w:t>
+        <w:ind w:firstLine="420"/>
+        <w:rPr>
+          <w:rFonts w:hint="eastAsia"/>
+          <w:sz w:val="24"/>
+        </w:rPr>
+      </w:pPr>
+      <w:r>
+        <w:rPr>
+          <w:rFonts w:hint="eastAsia"/>
+          <w:sz w:val="24"/>
+        </w:rPr>
+        <w:t>熟练使用</w:t>
+      </w:r>
+      <w:proofErr w:type="spellStart"/>
+      <w:r>
+        <w:rPr>
+          <w:rFonts w:hint="eastAsia"/>
+          <w:sz w:val="24"/>
+        </w:rPr>
+        <w:t>git</w:t>
+      </w:r>
+      <w:proofErr w:type="spellEnd"/>
+      <w:r>
+        <w:rPr>
+          <w:rFonts w:hint="eastAsia"/>
+          <w:sz w:val="24"/>
+        </w:rPr>
+        <w:t>，</w:t>
+      </w:r>
+      <w:r>
+        <w:rPr>
+          <w:rFonts w:hint="eastAsia"/>
+          <w:sz w:val="24"/>
+        </w:rPr>
+        <w:t>repo</w:t>
       </w:r>
     </w:p>
     <w:p>
       <w:pPr>
-        <w:pStyle w:val="a5"/>
         <w:spacing w:line="360" w:lineRule="auto"/>
-        <w:ind w:left="420" w:firstLineChars="0" w:firstLine="0"/>
-        <w:rPr>
-          <w:sz w:val="24"/>
-        </w:rPr>
-      </w:pPr>
-      <w:r>
-        <w:rPr>
-          <w:sz w:val="24"/>
-        </w:rPr>
-        <w:t>熟悉常用的设计模式</w:t>
+        <w:ind w:firstLine="420"/>
+        <w:rPr>
+          <w:sz w:val="24"/>
+        </w:rPr>
+      </w:pPr>
+      <w:r>
+        <w:rPr>
+          <w:rFonts w:hint="eastAsia"/>
+          <w:sz w:val="24"/>
+        </w:rPr>
+        <w:t>熟悉</w:t>
+      </w:r>
+      <w:r>
+        <w:rPr>
+          <w:rFonts w:hint="eastAsia"/>
+          <w:sz w:val="24"/>
+        </w:rPr>
+        <w:t>Linux</w:t>
+      </w:r>
+      <w:r>
+        <w:rPr>
+          <w:rFonts w:hint="eastAsia"/>
+          <w:sz w:val="24"/>
+        </w:rPr>
+        <w:t>环境下编程</w:t>
       </w:r>
     </w:p>
     <w:p>
@@ -530,411 +586,25 @@
           <w:rFonts w:hint="eastAsia"/>
           <w:sz w:val="24"/>
         </w:rPr>
-        <w:t>熟练使用版本管理工具</w:t>
-      </w:r>
-      <w:r>
-        <w:rPr>
-          <w:rFonts w:hint="eastAsia"/>
-          <w:sz w:val="24"/>
-        </w:rPr>
-        <w:t>SVN,GIT,</w:t>
-      </w:r>
-      <w:r>
-        <w:rPr>
-          <w:rFonts w:hint="eastAsia"/>
-          <w:sz w:val="24"/>
-        </w:rPr>
-        <w:t>尤其是</w:t>
-      </w:r>
-      <w:proofErr w:type="spellStart"/>
-      <w:r>
-        <w:rPr>
-          <w:rFonts w:hint="eastAsia"/>
-          <w:sz w:val="24"/>
-        </w:rPr>
-        <w:t>Git</w:t>
-      </w:r>
-      <w:proofErr w:type="spellEnd"/>
+        <w:t>英语</w:t>
+      </w:r>
+      <w:r>
+        <w:rPr>
+          <w:rFonts w:hint="eastAsia"/>
+          <w:sz w:val="24"/>
+        </w:rPr>
+        <w:t>尚可，基本听说读写没问题，拿过一次雅思</w:t>
+      </w:r>
+      <w:r>
+        <w:rPr>
+          <w:rFonts w:hint="eastAsia"/>
+          <w:sz w:val="24"/>
+        </w:rPr>
+        <w:t>5.5</w:t>
+      </w:r>
+      <w:bookmarkStart w:id="0" w:name="_GoBack"/>
+      <w:bookmarkEnd w:id="0"/>
     </w:p>
-    <w:p>
-      <w:pPr>
-        <w:spacing w:line="360" w:lineRule="auto"/>
-        <w:ind w:firstLine="420"/>
-        <w:rPr>
-          <w:sz w:val="24"/>
-        </w:rPr>
-      </w:pPr>
-      <w:r>
-        <w:rPr>
-          <w:rFonts w:hint="eastAsia"/>
-          <w:sz w:val="24"/>
-        </w:rPr>
-        <w:t>英语</w:t>
-      </w:r>
-      <w:r>
-        <w:rPr>
-          <w:rFonts w:hint="eastAsia"/>
-          <w:sz w:val="24"/>
-        </w:rPr>
-        <w:t>尚可，基本听说读写没问题，拿过</w:t>
-      </w:r>
-      <w:proofErr w:type="gramStart"/>
-      <w:r>
-        <w:rPr>
-          <w:rFonts w:hint="eastAsia"/>
-          <w:sz w:val="24"/>
-        </w:rPr>
-        <w:t>一次雅思</w:t>
-      </w:r>
-      <w:proofErr w:type="gramEnd"/>
-      <w:r>
-        <w:rPr>
-          <w:rFonts w:hint="eastAsia"/>
-          <w:sz w:val="24"/>
-        </w:rPr>
-        <w:t>5.5</w:t>
-      </w:r>
-    </w:p>
-    <w:p>
-      <w:pPr>
-        <w:spacing w:line="360" w:lineRule="auto"/>
-        <w:ind w:firstLine="420"/>
-        <w:rPr>
-          <w:sz w:val="24"/>
-        </w:rPr>
-      </w:pPr>
-    </w:p>
-    <w:p>
-      <w:pPr>
-        <w:pBdr>
-          <w:top w:val="single" w:sz="4" w:space="1" w:color="auto"/>
-        </w:pBdr>
-        <w:spacing w:line="360" w:lineRule="auto"/>
-        <w:rPr>
-          <w:b/>
-          <w:sz w:val="32"/>
-          <w:szCs w:val="32"/>
-        </w:rPr>
-      </w:pPr>
-      <w:r>
-        <w:rPr>
-          <w:rFonts w:hint="eastAsia"/>
-          <w:b/>
-          <w:sz w:val="32"/>
-          <w:szCs w:val="32"/>
-        </w:rPr>
-        <w:t>深入研究过的开源项目</w:t>
-      </w:r>
-    </w:p>
-    <w:p>
-      <w:pPr>
-        <w:pStyle w:val="a5"/>
-        <w:numPr>
-          <w:ilvl w:val="0"/>
-          <w:numId w:val="3"/>
-        </w:numPr>
-        <w:ind w:firstLineChars="0"/>
-        <w:rPr>
-          <w:b/>
-          <w:i/>
-          <w:sz w:val="24"/>
-        </w:rPr>
-      </w:pPr>
-      <w:proofErr w:type="spellStart"/>
-      <w:r>
-        <w:rPr>
-          <w:rFonts w:hint="eastAsia"/>
-          <w:b/>
-          <w:i/>
-          <w:sz w:val="24"/>
-        </w:rPr>
-        <w:t>PullToRefresh</w:t>
-      </w:r>
-      <w:proofErr w:type="spellEnd"/>
-    </w:p>
-    <w:p>
-      <w:pPr>
-        <w:pStyle w:val="a5"/>
-        <w:numPr>
-          <w:ilvl w:val="0"/>
-          <w:numId w:val="3"/>
-        </w:numPr>
-        <w:ind w:firstLineChars="0"/>
-        <w:rPr>
-          <w:b/>
-          <w:i/>
-          <w:sz w:val="24"/>
-        </w:rPr>
-      </w:pPr>
-      <w:r>
-        <w:rPr>
-          <w:rFonts w:hint="eastAsia"/>
-          <w:b/>
-          <w:i/>
-          <w:sz w:val="24"/>
-        </w:rPr>
-        <w:t>Universal Image Loader</w:t>
-      </w:r>
-    </w:p>
-    <w:p>
-      <w:pPr>
-        <w:pStyle w:val="a5"/>
-        <w:numPr>
-          <w:ilvl w:val="0"/>
-          <w:numId w:val="3"/>
-        </w:numPr>
-        <w:ind w:firstLineChars="0"/>
-        <w:rPr>
-          <w:b/>
-          <w:i/>
-          <w:sz w:val="24"/>
-        </w:rPr>
-      </w:pPr>
-      <w:r>
-        <w:rPr>
-          <w:rFonts w:hint="eastAsia"/>
-          <w:b/>
-          <w:i/>
-          <w:sz w:val="24"/>
-        </w:rPr>
-        <w:t>Volley</w:t>
-      </w:r>
-    </w:p>
-    <w:p>
-      <w:pPr>
-        <w:pStyle w:val="a5"/>
-        <w:numPr>
-          <w:ilvl w:val="0"/>
-          <w:numId w:val="3"/>
-        </w:numPr>
-        <w:ind w:firstLineChars="0"/>
-        <w:rPr>
-          <w:b/>
-          <w:i/>
-          <w:sz w:val="24"/>
-        </w:rPr>
-      </w:pPr>
-      <w:proofErr w:type="spellStart"/>
-      <w:r>
-        <w:rPr>
-          <w:rFonts w:hint="eastAsia"/>
-          <w:b/>
-          <w:i/>
-          <w:sz w:val="24"/>
-        </w:rPr>
-        <w:t>Parceler</w:t>
-      </w:r>
-      <w:proofErr w:type="spellEnd"/>
-    </w:p>
-    <w:p>
-      <w:pPr>
-        <w:rPr>
-          <w:b/>
-          <w:i/>
-          <w:sz w:val="24"/>
-        </w:rPr>
-      </w:pPr>
-    </w:p>
-    <w:p>
-      <w:pPr>
-        <w:pBdr>
-          <w:top w:val="single" w:sz="4" w:space="1" w:color="auto"/>
-        </w:pBdr>
-        <w:rPr>
-          <w:b/>
-          <w:sz w:val="32"/>
-          <w:szCs w:val="32"/>
-        </w:rPr>
-      </w:pPr>
-    </w:p>
-    <w:p>
-      <w:pPr>
-        <w:pBdr>
-          <w:top w:val="single" w:sz="4" w:space="1" w:color="auto"/>
-        </w:pBdr>
-        <w:rPr>
-          <w:b/>
-          <w:sz w:val="32"/>
-          <w:szCs w:val="32"/>
-        </w:rPr>
-      </w:pPr>
-      <w:r>
-        <w:rPr>
-          <w:rFonts w:hint="eastAsia"/>
-          <w:b/>
-          <w:sz w:val="32"/>
-          <w:szCs w:val="32"/>
-        </w:rPr>
-        <w:lastRenderedPageBreak/>
-        <w:t>正在学习</w:t>
-      </w:r>
-    </w:p>
-    <w:p>
-      <w:pPr>
-        <w:pStyle w:val="a5"/>
-        <w:numPr>
-          <w:ilvl w:val="0"/>
-          <w:numId w:val="3"/>
-        </w:numPr>
-        <w:spacing w:line="360" w:lineRule="auto"/>
-        <w:ind w:firstLineChars="0"/>
-      </w:pPr>
-      <w:r>
-        <w:rPr>
-          <w:rFonts w:hint="eastAsia"/>
-          <w:b/>
-          <w:i/>
-          <w:sz w:val="24"/>
-        </w:rPr>
-        <w:t>H</w:t>
-      </w:r>
-      <w:r>
-        <w:rPr>
-          <w:rFonts w:hint="eastAsia"/>
-          <w:b/>
-          <w:i/>
-          <w:sz w:val="24"/>
-        </w:rPr>
-        <w:t>TML</w:t>
-      </w:r>
-      <w:r>
-        <w:rPr>
-          <w:rFonts w:hint="eastAsia"/>
-          <w:b/>
-          <w:i/>
-          <w:sz w:val="24"/>
-        </w:rPr>
-        <w:t>5</w:t>
-      </w:r>
-      <w:r>
-        <w:rPr>
-          <w:rFonts w:hint="eastAsia"/>
-          <w:b/>
-          <w:i/>
-          <w:sz w:val="24"/>
-        </w:rPr>
-        <w:t>，</w:t>
-      </w:r>
-      <w:r>
-        <w:rPr>
-          <w:rFonts w:hint="eastAsia"/>
-          <w:b/>
-          <w:i/>
-          <w:sz w:val="24"/>
-        </w:rPr>
-        <w:t>CSS</w:t>
-      </w:r>
-      <w:r>
-        <w:rPr>
-          <w:rFonts w:hint="eastAsia"/>
-          <w:b/>
-          <w:i/>
-          <w:sz w:val="24"/>
-        </w:rPr>
-        <w:t>，</w:t>
-      </w:r>
-      <w:r>
-        <w:rPr>
-          <w:rFonts w:hint="eastAsia"/>
-          <w:b/>
-          <w:i/>
-          <w:sz w:val="24"/>
-        </w:rPr>
-        <w:t>JavaScript</w:t>
-      </w:r>
-    </w:p>
-    <w:p>
-      <w:pPr>
-        <w:pStyle w:val="a5"/>
-        <w:numPr>
-          <w:ilvl w:val="0"/>
-          <w:numId w:val="3"/>
-        </w:numPr>
-        <w:spacing w:line="360" w:lineRule="auto"/>
-        <w:ind w:firstLineChars="0"/>
-      </w:pPr>
-      <w:r>
-        <w:rPr>
-          <w:rFonts w:hint="eastAsia"/>
-          <w:b/>
-          <w:i/>
-          <w:sz w:val="24"/>
-        </w:rPr>
-        <w:t>Python</w:t>
-      </w:r>
-    </w:p>
-    <w:p>
-      <w:pPr>
-        <w:pStyle w:val="a5"/>
-        <w:numPr>
-          <w:ilvl w:val="0"/>
-          <w:numId w:val="3"/>
-        </w:numPr>
-        <w:spacing w:line="360" w:lineRule="auto"/>
-        <w:ind w:firstLineChars="0"/>
-      </w:pPr>
-      <w:r>
-        <w:rPr>
-          <w:rFonts w:hint="eastAsia"/>
-          <w:b/>
-          <w:i/>
-          <w:sz w:val="24"/>
-        </w:rPr>
-        <w:t>概率论，</w:t>
-      </w:r>
-      <w:r>
-        <w:rPr>
-          <w:rFonts w:hint="eastAsia"/>
-          <w:b/>
-          <w:i/>
-          <w:sz w:val="24"/>
-        </w:rPr>
-        <w:t>数理统计</w:t>
-      </w:r>
-    </w:p>
-    <w:p>
-      <w:pPr>
-        <w:pStyle w:val="a5"/>
-        <w:numPr>
-          <w:ilvl w:val="0"/>
-          <w:numId w:val="3"/>
-        </w:numPr>
-        <w:spacing w:line="360" w:lineRule="auto"/>
-        <w:ind w:firstLineChars="0"/>
-      </w:pPr>
-      <w:r>
-        <w:rPr>
-          <w:rFonts w:hint="eastAsia"/>
-          <w:b/>
-          <w:i/>
-          <w:sz w:val="24"/>
-        </w:rPr>
-        <w:t>数据结构和算法（小甲鱼版）</w:t>
-      </w:r>
-    </w:p>
-    <w:p>
-      <w:pPr>
-        <w:pStyle w:val="a5"/>
-        <w:numPr>
-          <w:ilvl w:val="0"/>
-          <w:numId w:val="3"/>
-        </w:numPr>
-        <w:spacing w:line="360" w:lineRule="auto"/>
-        <w:ind w:firstLineChars="0"/>
-      </w:pPr>
-      <w:proofErr w:type="spellStart"/>
-      <w:r>
-        <w:rPr>
-          <w:rFonts w:hint="eastAsia"/>
-          <w:b/>
-          <w:i/>
-          <w:sz w:val="24"/>
-        </w:rPr>
-        <w:t>Gradle</w:t>
-      </w:r>
-      <w:proofErr w:type="spellEnd"/>
-    </w:p>
-    <w:p/>
     <w:p>
       <w:pPr>
         <w:pBdr>
@@ -1123,74 +793,13 @@
                 <w:rFonts w:hint="eastAsia"/>
                 <w:sz w:val="24"/>
               </w:rPr>
-              <w:t>浏览器项目开发，按照产品设计要求，完成各功能模块开发，以及各个平台的适配，包括</w:t>
-            </w:r>
-            <w:r>
-              <w:rPr>
-                <w:rFonts w:hint="eastAsia"/>
-                <w:sz w:val="24"/>
-              </w:rPr>
-              <w:t>乐视超级电视</w:t>
-            </w:r>
-            <w:r>
-              <w:rPr>
-                <w:rFonts w:hint="eastAsia"/>
-                <w:sz w:val="24"/>
-              </w:rPr>
-              <w:t>乐视浏览器</w:t>
-            </w:r>
-            <w:r>
-              <w:rPr>
-                <w:rFonts w:hint="eastAsia"/>
-                <w:sz w:val="24"/>
-              </w:rPr>
-              <w:t>，</w:t>
-            </w:r>
-            <w:proofErr w:type="gramStart"/>
-            <w:r>
-              <w:rPr>
-                <w:rFonts w:hint="eastAsia"/>
-                <w:sz w:val="24"/>
-              </w:rPr>
-              <w:t>单发版飞视</w:t>
-            </w:r>
-            <w:proofErr w:type="gramEnd"/>
-            <w:r>
-              <w:rPr>
-                <w:rFonts w:hint="eastAsia"/>
-                <w:sz w:val="24"/>
-              </w:rPr>
-              <w:t>电视浏览器，</w:t>
-            </w:r>
-            <w:proofErr w:type="gramStart"/>
-            <w:r>
-              <w:rPr>
-                <w:rFonts w:hint="eastAsia"/>
-                <w:sz w:val="24"/>
-              </w:rPr>
-              <w:t>以及飞视</w:t>
-            </w:r>
-            <w:proofErr w:type="gramEnd"/>
-            <w:r>
-              <w:rPr>
-                <w:rFonts w:hint="eastAsia"/>
-                <w:sz w:val="24"/>
-              </w:rPr>
-              <w:t>pad</w:t>
-            </w:r>
-            <w:r>
-              <w:rPr>
-                <w:rFonts w:hint="eastAsia"/>
-                <w:sz w:val="24"/>
-              </w:rPr>
-              <w:t>浏览器</w:t>
-            </w:r>
-            <w:r>
-              <w:rPr>
-                <w:rFonts w:hint="eastAsia"/>
-                <w:sz w:val="24"/>
-              </w:rPr>
-              <w:t>。</w:t>
+              <w:t>浏览器客户端开发。</w:t>
+            </w:r>
+            <w:r>
+              <w:rPr>
+                <w:sz w:val="24"/>
+              </w:rPr>
+              <w:t xml:space="preserve"> </w:t>
             </w:r>
           </w:p>
           <w:p>
@@ -1206,7 +815,7 @@
                 <w:rFonts w:hint="eastAsia"/>
                 <w:sz w:val="24"/>
               </w:rPr>
-              <w:t>主要工作是完成产品现有代码维护，版本迭代，</w:t>
+              <w:t>主要工作是代码维护，版本迭代，</w:t>
             </w:r>
             <w:r>
               <w:rPr>
@@ -1366,6 +975,7 @@
                 <w:b/>
                 <w:sz w:val="24"/>
               </w:rPr>
+              <w:lastRenderedPageBreak/>
               <w:t>问卷调查客户端</w:t>
             </w:r>
           </w:p>
@@ -1712,15 +1322,7 @@
                 <w:rFonts w:hint="eastAsia"/>
                 <w:sz w:val="24"/>
               </w:rPr>
-              <w:t>基于百度地图进行定位，获得当前经纬度后向服务器请求附近商户数据，将获得的数据展</w:t>
-            </w:r>
-            <w:r>
-              <w:rPr>
-                <w:rFonts w:hint="eastAsia"/>
-                <w:sz w:val="24"/>
-              </w:rPr>
-              <w:lastRenderedPageBreak/>
-              <w:t>示在列表中，用户可以查看当前商户的在地图上的地理位置，</w:t>
+              <w:t>基于百度地图进行定位，获得当前经纬度后向服务器请求附近商户数据，将获得的数据展示在列表中，用户可以查看当前商户的在地图上的地理位置，</w:t>
             </w:r>
             <w:r>
               <w:rPr>
@@ -2162,11 +1764,6 @@
       </w:r>
     </w:p>
     <w:p>
-      <w:pPr>
-        <w:rPr>
-          <w:rFonts w:hint="eastAsia"/>
-        </w:rPr>
-      </w:pPr>
       <w:r>
         <w:rPr>
           <w:rFonts w:hint="eastAsia"/>
@@ -2197,7 +1794,6 @@
       <w:pPr>
         <w:ind w:left="1680" w:firstLine="420"/>
         <w:rPr>
-          <w:rFonts w:hint="eastAsia"/>
           <w:sz w:val="24"/>
         </w:rPr>
       </w:pPr>
@@ -2208,8 +1804,6 @@
         </w:rPr>
         <w:t>负责系统集成项目实施和后期维护</w:t>
       </w:r>
-      <w:bookmarkStart w:id="0" w:name="_GoBack"/>
-      <w:bookmarkEnd w:id="0"/>
     </w:p>
     <w:p>
       <w:pPr>
@@ -2236,6 +1830,7 @@
           <w:sz w:val="32"/>
           <w:szCs w:val="32"/>
         </w:rPr>
+        <w:lastRenderedPageBreak/>
         <w:t>教育背景</w:t>
       </w:r>
     </w:p>

</xml_diff>

<commit_message>
modify cv for heima teacher
</commit_message>
<xml_diff>
--- a/CV-NiuQinYong.docx
+++ b/CV-NiuQinYong.docx
@@ -146,7 +146,6 @@
       <w:pPr>
         <w:spacing w:line="360" w:lineRule="auto"/>
         <w:rPr>
-          <w:rFonts w:hint="eastAsia"/>
           <w:sz w:val="24"/>
         </w:rPr>
       </w:pPr>
@@ -175,7 +174,6 @@
     <w:p>
       <w:pPr>
         <w:rPr>
-          <w:rFonts w:hint="eastAsia"/>
           <w:b/>
           <w:i/>
           <w:sz w:val="24"/>
@@ -270,17 +268,194 @@
           <w:sz w:val="32"/>
           <w:szCs w:val="32"/>
         </w:rPr>
-        <w:t>已有</w:t>
-      </w:r>
-      <w:r>
+        <w:t>技能</w:t>
+      </w:r>
+    </w:p>
+    <w:p>
+      <w:pPr>
+        <w:pStyle w:val="a5"/>
+        <w:numPr>
+          <w:ilvl w:val="0"/>
+          <w:numId w:val="9"/>
+        </w:numPr>
+        <w:spacing w:line="360" w:lineRule="auto"/>
+        <w:ind w:firstLineChars="0"/>
         <w:rPr>
           <w:rFonts w:hint="eastAsia"/>
           <w:b/>
-          <w:sz w:val="32"/>
-          <w:szCs w:val="32"/>
-        </w:rPr>
-        <w:t>技能</w:t>
-      </w:r>
+          <w:i/>
+          <w:sz w:val="30"/>
+          <w:szCs w:val="30"/>
+        </w:rPr>
+      </w:pPr>
+      <w:r>
+        <w:rPr>
+          <w:rFonts w:hint="eastAsia"/>
+          <w:b/>
+          <w:i/>
+          <w:sz w:val="30"/>
+          <w:szCs w:val="30"/>
+        </w:rPr>
+        <w:t>语言</w:t>
+      </w:r>
+    </w:p>
+    <w:p>
+      <w:pPr>
+        <w:pStyle w:val="a5"/>
+        <w:numPr>
+          <w:ilvl w:val="0"/>
+          <w:numId w:val="8"/>
+        </w:numPr>
+        <w:spacing w:line="360" w:lineRule="auto"/>
+        <w:ind w:firstLineChars="0"/>
+        <w:rPr>
+          <w:rFonts w:hint="eastAsia"/>
+          <w:b/>
+          <w:i/>
+          <w:sz w:val="24"/>
+        </w:rPr>
+      </w:pPr>
+      <w:r>
+        <w:rPr>
+          <w:rFonts w:hint="eastAsia"/>
+          <w:sz w:val="24"/>
+        </w:rPr>
+        <w:t>熟悉</w:t>
+      </w:r>
+      <w:r>
+        <w:rPr>
+          <w:rFonts w:hint="eastAsia"/>
+          <w:sz w:val="24"/>
+        </w:rPr>
+        <w:t>Java</w:t>
+      </w:r>
+      <w:r>
+        <w:rPr>
+          <w:rFonts w:hint="eastAsia"/>
+          <w:sz w:val="24"/>
+        </w:rPr>
+        <w:t>基础知识（基础语法，基本数据类型，修饰符，程序流程控制，异常处理等），熟悉</w:t>
+      </w:r>
+      <w:r>
+        <w:rPr>
+          <w:rFonts w:hint="eastAsia"/>
+          <w:sz w:val="24"/>
+        </w:rPr>
+        <w:t>java</w:t>
+      </w:r>
+      <w:r>
+        <w:rPr>
+          <w:rFonts w:hint="eastAsia"/>
+          <w:sz w:val="24"/>
+        </w:rPr>
+        <w:t>高级编程（集合框架，注解，反射，枚举）。</w:t>
+      </w:r>
+    </w:p>
+    <w:p>
+      <w:pPr>
+        <w:pStyle w:val="a5"/>
+        <w:numPr>
+          <w:ilvl w:val="0"/>
+          <w:numId w:val="8"/>
+        </w:numPr>
+        <w:ind w:firstLineChars="0"/>
+        <w:rPr>
+          <w:sz w:val="24"/>
+        </w:rPr>
+      </w:pPr>
+      <w:r>
+        <w:rPr>
+          <w:rFonts w:hint="eastAsia"/>
+          <w:sz w:val="24"/>
+        </w:rPr>
+        <w:t>了解</w:t>
+      </w:r>
+      <w:r>
+        <w:rPr>
+          <w:rFonts w:hint="eastAsia"/>
+          <w:sz w:val="24"/>
+        </w:rPr>
+        <w:t>C</w:t>
+      </w:r>
+      <w:r>
+        <w:rPr>
+          <w:rFonts w:hint="eastAsia"/>
+          <w:sz w:val="24"/>
+        </w:rPr>
+        <w:t>，</w:t>
+      </w:r>
+      <w:r>
+        <w:rPr>
+          <w:rFonts w:hint="eastAsia"/>
+          <w:sz w:val="24"/>
+        </w:rPr>
+        <w:t>C++</w:t>
+      </w:r>
+      <w:r>
+        <w:rPr>
+          <w:rFonts w:hint="eastAsia"/>
+          <w:sz w:val="24"/>
+        </w:rPr>
+        <w:t>语法，能够看懂相应程序，做过一些底层移植</w:t>
+      </w:r>
+    </w:p>
+    <w:p>
+      <w:pPr>
+        <w:pStyle w:val="a5"/>
+        <w:numPr>
+          <w:ilvl w:val="0"/>
+          <w:numId w:val="8"/>
+        </w:numPr>
+        <w:ind w:firstLineChars="0"/>
+        <w:rPr>
+          <w:rFonts w:hint="eastAsia"/>
+          <w:sz w:val="24"/>
+        </w:rPr>
+      </w:pPr>
+      <w:r>
+        <w:rPr>
+          <w:rFonts w:hint="eastAsia"/>
+          <w:sz w:val="24"/>
+        </w:rPr>
+        <w:t>了解</w:t>
+      </w:r>
+      <w:r>
+        <w:rPr>
+          <w:rFonts w:hint="eastAsia"/>
+          <w:sz w:val="24"/>
+        </w:rPr>
+        <w:t>Shell</w:t>
+      </w:r>
+      <w:r>
+        <w:rPr>
+          <w:rFonts w:hint="eastAsia"/>
+          <w:sz w:val="24"/>
+        </w:rPr>
+        <w:t>脚本语法，能看懂</w:t>
+      </w:r>
+      <w:r>
+        <w:rPr>
+          <w:rFonts w:hint="eastAsia"/>
+          <w:sz w:val="24"/>
+        </w:rPr>
+        <w:t>Shell</w:t>
+      </w:r>
+      <w:r>
+        <w:rPr>
+          <w:rFonts w:hint="eastAsia"/>
+          <w:sz w:val="24"/>
+        </w:rPr>
+        <w:t>脚本</w:t>
+      </w:r>
+    </w:p>
+    <w:p>
+      <w:pPr>
+        <w:pStyle w:val="a5"/>
+        <w:ind w:left="840" w:firstLineChars="0" w:firstLine="0"/>
+        <w:rPr>
+          <w:sz w:val="24"/>
+        </w:rPr>
+      </w:pPr>
     </w:p>
     <w:p>
       <w:pPr>
@@ -294,137 +469,16 @@
         <w:rPr>
           <w:b/>
           <w:i/>
-          <w:sz w:val="24"/>
-        </w:rPr>
-      </w:pPr>
-      <w:r>
-        <w:rPr>
-          <w:rFonts w:hint="eastAsia"/>
+          <w:sz w:val="30"/>
+          <w:szCs w:val="30"/>
+        </w:rPr>
+      </w:pPr>
+      <w:r>
+        <w:rPr>
           <w:b/>
           <w:i/>
-          <w:sz w:val="24"/>
-        </w:rPr>
-        <w:t>程序语言</w:t>
-      </w:r>
-    </w:p>
-    <w:p>
-      <w:pPr>
-        <w:spacing w:line="360" w:lineRule="auto"/>
-        <w:ind w:firstLine="420"/>
-        <w:rPr>
-          <w:b/>
-          <w:sz w:val="24"/>
-        </w:rPr>
-      </w:pPr>
-      <w:r>
-        <w:rPr>
-          <w:rFonts w:hint="eastAsia"/>
-          <w:b/>
-          <w:sz w:val="24"/>
-        </w:rPr>
-        <w:t>熟练使用</w:t>
-      </w:r>
-      <w:r>
-        <w:rPr>
-          <w:b/>
-          <w:sz w:val="24"/>
-        </w:rPr>
-        <w:t>Java</w:t>
-      </w:r>
-      <w:r>
-        <w:rPr>
-          <w:rFonts w:hint="eastAsia"/>
-          <w:b/>
-          <w:sz w:val="24"/>
-        </w:rPr>
-        <w:t>.</w:t>
-      </w:r>
-    </w:p>
-    <w:p>
-      <w:pPr>
-        <w:spacing w:line="360" w:lineRule="auto"/>
-        <w:ind w:left="420"/>
-        <w:rPr>
-          <w:sz w:val="24"/>
-        </w:rPr>
-      </w:pPr>
-      <w:r>
-        <w:rPr>
-          <w:rFonts w:hint="eastAsia"/>
-          <w:sz w:val="24"/>
-        </w:rPr>
-        <w:t>熟悉</w:t>
-      </w:r>
-      <w:r>
-        <w:rPr>
-          <w:rFonts w:hint="eastAsia"/>
-          <w:sz w:val="24"/>
-        </w:rPr>
-        <w:t>Java</w:t>
-      </w:r>
-      <w:r>
-        <w:rPr>
-          <w:rFonts w:hint="eastAsia"/>
-          <w:sz w:val="24"/>
-        </w:rPr>
-        <w:t>基础知识（基础语法，基本数据类型，修饰符，程序流程控制，异常处理等</w:t>
-      </w:r>
-      <w:r>
-        <w:rPr>
-          <w:rFonts w:hint="eastAsia"/>
-          <w:sz w:val="24"/>
-        </w:rPr>
-        <w:t>），熟悉</w:t>
-      </w:r>
-      <w:r>
-        <w:rPr>
-          <w:rFonts w:hint="eastAsia"/>
-          <w:sz w:val="24"/>
-        </w:rPr>
-        <w:t>java</w:t>
-      </w:r>
-      <w:r>
-        <w:rPr>
-          <w:rFonts w:hint="eastAsia"/>
-          <w:sz w:val="24"/>
-        </w:rPr>
-        <w:t>高级编程（集合框架，注解，反射</w:t>
-      </w:r>
-      <w:r>
-        <w:rPr>
-          <w:rFonts w:hint="eastAsia"/>
-          <w:sz w:val="24"/>
-        </w:rPr>
-        <w:t>，枚举</w:t>
-      </w:r>
-      <w:r>
-        <w:rPr>
-          <w:rFonts w:hint="eastAsia"/>
-          <w:sz w:val="24"/>
-        </w:rPr>
-        <w:t>）。</w:t>
-      </w:r>
-    </w:p>
-    <w:p>
-      <w:pPr>
-        <w:pStyle w:val="a5"/>
-        <w:numPr>
-          <w:ilvl w:val="0"/>
-          <w:numId w:val="1"/>
-        </w:numPr>
-        <w:spacing w:line="360" w:lineRule="auto"/>
-        <w:ind w:firstLineChars="0"/>
-        <w:rPr>
-          <w:b/>
-          <w:i/>
-          <w:sz w:val="24"/>
-        </w:rPr>
-      </w:pPr>
-      <w:r>
-        <w:rPr>
-          <w:b/>
-          <w:i/>
-          <w:sz w:val="24"/>
+          <w:sz w:val="30"/>
+          <w:szCs w:val="30"/>
         </w:rPr>
         <w:t>Android</w:t>
       </w:r>
@@ -590,7 +644,8 @@
         <w:rPr>
           <w:b/>
           <w:i/>
-          <w:sz w:val="24"/>
+          <w:sz w:val="30"/>
+          <w:szCs w:val="30"/>
         </w:rPr>
       </w:pPr>
       <w:r>
@@ -598,7 +653,8 @@
           <w:rFonts w:hint="eastAsia"/>
           <w:b/>
           <w:i/>
-          <w:sz w:val="24"/>
+          <w:sz w:val="30"/>
+          <w:szCs w:val="30"/>
         </w:rPr>
         <w:t>其他</w:t>
       </w:r>
@@ -606,7 +662,7 @@
     <w:p>
       <w:pPr>
         <w:spacing w:line="360" w:lineRule="auto"/>
-        <w:ind w:firstLine="420"/>
+        <w:ind w:leftChars="200" w:left="420"/>
         <w:rPr>
           <w:sz w:val="24"/>
         </w:rPr>
@@ -624,7 +680,7 @@
           <w:rFonts w:hint="eastAsia"/>
           <w:sz w:val="24"/>
         </w:rPr>
-        <w:t>git</w:t>
+        <w:t>git,repo</w:t>
       </w:r>
       <w:proofErr w:type="spellEnd"/>
       <w:r>
@@ -632,102 +688,143 @@
           <w:rFonts w:hint="eastAsia"/>
           <w:sz w:val="24"/>
         </w:rPr>
-        <w:t>，</w:t>
-      </w:r>
-      <w:r>
-        <w:rPr>
-          <w:rFonts w:hint="eastAsia"/>
-          <w:sz w:val="24"/>
-        </w:rPr>
-        <w:t>repo</w:t>
+        <w:t>等项目管理工具</w:t>
       </w:r>
     </w:p>
     <w:p>
       <w:pPr>
         <w:spacing w:line="360" w:lineRule="auto"/>
-        <w:ind w:firstLine="420"/>
-        <w:rPr>
-          <w:sz w:val="24"/>
-        </w:rPr>
-      </w:pPr>
-      <w:r>
-        <w:rPr>
-          <w:rFonts w:hint="eastAsia"/>
-          <w:sz w:val="24"/>
-        </w:rPr>
-        <w:t>熟悉</w:t>
-      </w:r>
-      <w:r>
-        <w:rPr>
-          <w:rFonts w:hint="eastAsia"/>
-          <w:sz w:val="24"/>
-        </w:rPr>
-        <w:t>Linux</w:t>
-      </w:r>
-      <w:r>
-        <w:rPr>
-          <w:rFonts w:hint="eastAsia"/>
-          <w:sz w:val="24"/>
-        </w:rPr>
-        <w:t>环境下编程</w:t>
+        <w:ind w:leftChars="200" w:left="420"/>
+        <w:rPr>
+          <w:sz w:val="24"/>
+        </w:rPr>
+      </w:pPr>
+      <w:r>
+        <w:rPr>
+          <w:rFonts w:hint="eastAsia"/>
+          <w:sz w:val="24"/>
+        </w:rPr>
+        <w:t>熟练使用</w:t>
+      </w:r>
+      <w:proofErr w:type="spellStart"/>
+      <w:r>
+        <w:rPr>
+          <w:rFonts w:hint="eastAsia"/>
+          <w:sz w:val="24"/>
+        </w:rPr>
+        <w:t>gradle,Make</w:t>
+      </w:r>
+      <w:proofErr w:type="spellEnd"/>
+      <w:r>
+        <w:rPr>
+          <w:rFonts w:hint="eastAsia"/>
+          <w:sz w:val="24"/>
+        </w:rPr>
+        <w:t>等项目构建工具</w:t>
       </w:r>
     </w:p>
     <w:p>
       <w:pPr>
         <w:spacing w:line="360" w:lineRule="auto"/>
-        <w:ind w:firstLine="420"/>
-        <w:rPr>
-          <w:rFonts w:hint="eastAsia"/>
-          <w:sz w:val="24"/>
-        </w:rPr>
-      </w:pPr>
-      <w:r>
-        <w:rPr>
-          <w:rFonts w:hint="eastAsia"/>
-          <w:sz w:val="24"/>
-        </w:rPr>
-        <w:t>英语</w:t>
-      </w:r>
-      <w:r>
-        <w:rPr>
-          <w:rFonts w:hint="eastAsia"/>
-          <w:sz w:val="24"/>
-        </w:rPr>
-        <w:t>尚可，基本听说读写没问题，拿过</w:t>
-      </w:r>
-      <w:proofErr w:type="gramStart"/>
-      <w:r>
-        <w:rPr>
-          <w:rFonts w:hint="eastAsia"/>
-          <w:sz w:val="24"/>
-        </w:rPr>
-        <w:t>一次雅思</w:t>
-      </w:r>
-      <w:proofErr w:type="gramEnd"/>
-      <w:r>
-        <w:rPr>
-          <w:rFonts w:hint="eastAsia"/>
-          <w:sz w:val="24"/>
-        </w:rPr>
-        <w:t>5.5</w:t>
+        <w:ind w:leftChars="200" w:left="420"/>
+        <w:rPr>
+          <w:sz w:val="24"/>
+        </w:rPr>
+      </w:pPr>
+      <w:r>
+        <w:rPr>
+          <w:rFonts w:hint="eastAsia"/>
+          <w:sz w:val="24"/>
+        </w:rPr>
+        <w:t>熟练使用</w:t>
+      </w:r>
+      <w:r>
+        <w:rPr>
+          <w:rFonts w:hint="eastAsia"/>
+          <w:sz w:val="24"/>
+        </w:rPr>
+        <w:t>Eclipse</w:t>
+      </w:r>
+      <w:r>
+        <w:rPr>
+          <w:rFonts w:hint="eastAsia"/>
+          <w:sz w:val="24"/>
+        </w:rPr>
+        <w:t>，</w:t>
+      </w:r>
+      <w:r>
+        <w:rPr>
+          <w:rFonts w:hint="eastAsia"/>
+          <w:sz w:val="24"/>
+        </w:rPr>
+        <w:t>Idea</w:t>
+      </w:r>
+      <w:r>
+        <w:rPr>
+          <w:rFonts w:hint="eastAsia"/>
+          <w:sz w:val="24"/>
+        </w:rPr>
+        <w:t>，</w:t>
+      </w:r>
+      <w:r>
+        <w:rPr>
+          <w:rFonts w:hint="eastAsia"/>
+          <w:sz w:val="24"/>
+        </w:rPr>
+        <w:t>Android Studio</w:t>
       </w:r>
     </w:p>
     <w:p>
       <w:pPr>
-        <w:rPr>
-          <w:rFonts w:hint="eastAsia"/>
+        <w:spacing w:line="360" w:lineRule="auto"/>
+        <w:ind w:leftChars="200" w:left="420"/>
+        <w:rPr>
+          <w:sz w:val="24"/>
+        </w:rPr>
+      </w:pPr>
+      <w:r>
+        <w:rPr>
+          <w:rFonts w:hint="eastAsia"/>
+          <w:sz w:val="24"/>
+        </w:rPr>
+        <w:t>英语</w:t>
+      </w:r>
+      <w:r>
+        <w:rPr>
+          <w:rFonts w:hint="eastAsia"/>
+          <w:sz w:val="24"/>
+        </w:rPr>
+        <w:t>尚可，基本听说读写没问题，拿过</w:t>
+      </w:r>
+      <w:proofErr w:type="gramStart"/>
+      <w:r>
+        <w:rPr>
+          <w:rFonts w:hint="eastAsia"/>
+          <w:sz w:val="24"/>
+        </w:rPr>
+        <w:t>一次雅思</w:t>
+      </w:r>
+      <w:proofErr w:type="gramEnd"/>
+      <w:r>
+        <w:rPr>
+          <w:rFonts w:hint="eastAsia"/>
+          <w:sz w:val="24"/>
+        </w:rPr>
+        <w:t>5.5</w:t>
+      </w:r>
+    </w:p>
+    <w:p>
+      <w:pPr>
+        <w:rPr>
           <w:b/>
           <w:i/>
           <w:sz w:val="24"/>
         </w:rPr>
       </w:pPr>
-      <w:bookmarkStart w:id="0" w:name="_GoBack"/>
-      <w:bookmarkEnd w:id="0"/>
     </w:p>
     <w:p>
       <w:pPr>
         <w:rPr>
-          <w:rFonts w:hint="eastAsia"/>
           <w:sz w:val="24"/>
         </w:rPr>
       </w:pPr>
@@ -920,7 +1017,44 @@
                 <w:rFonts w:hint="eastAsia"/>
                 <w:sz w:val="24"/>
               </w:rPr>
-              <w:t>浏览器客户端开发。</w:t>
+              <w:t>浏览器客户端开发</w:t>
+            </w:r>
+            <w:r>
+              <w:rPr>
+                <w:rFonts w:hint="eastAsia"/>
+                <w:sz w:val="24"/>
+              </w:rPr>
+              <w:t>和</w:t>
+            </w:r>
+            <w:r>
+              <w:rPr>
+                <w:rFonts w:hint="eastAsia"/>
+                <w:sz w:val="24"/>
+              </w:rPr>
+              <w:t>部分</w:t>
+            </w:r>
+            <w:bookmarkStart w:id="0" w:name="_GoBack"/>
+            <w:bookmarkEnd w:id="0"/>
+            <w:r>
+              <w:rPr>
+                <w:rFonts w:hint="eastAsia"/>
+                <w:sz w:val="24"/>
+              </w:rPr>
+              <w:t>Chromium</w:t>
+            </w:r>
+            <w:r>
+              <w:rPr>
+                <w:rFonts w:hint="eastAsia"/>
+                <w:sz w:val="24"/>
+              </w:rPr>
+              <w:t>移植</w:t>
+            </w:r>
+            <w:r>
+              <w:rPr>
+                <w:rFonts w:hint="eastAsia"/>
+                <w:sz w:val="24"/>
+              </w:rPr>
+              <w:t>。</w:t>
             </w:r>
             <w:r>
               <w:rPr>
@@ -942,21 +1076,28 @@
                 <w:rFonts w:hint="eastAsia"/>
                 <w:sz w:val="24"/>
               </w:rPr>
-              <w:t>主要工作是代码维护，版本迭代，</w:t>
-            </w:r>
-            <w:r>
-              <w:rPr>
-                <w:rFonts w:hint="eastAsia"/>
-                <w:sz w:val="24"/>
-              </w:rPr>
-              <w:t>bug</w:t>
-            </w:r>
-            <w:r>
-              <w:rPr>
-                <w:rFonts w:hint="eastAsia"/>
-                <w:sz w:val="24"/>
-              </w:rPr>
-              <w:t>修改。</w:t>
+              <w:t>客户端</w:t>
+            </w:r>
+            <w:r>
+              <w:rPr>
+                <w:rFonts w:hint="eastAsia"/>
+                <w:sz w:val="24"/>
+              </w:rPr>
+              <w:t>主要工作是</w:t>
+            </w:r>
+            <w:r>
+              <w:rPr>
+                <w:rFonts w:hint="eastAsia"/>
+                <w:sz w:val="24"/>
+              </w:rPr>
+              <w:t>新需求完成，</w:t>
+            </w:r>
+            <w:r>
+              <w:rPr>
+                <w:rFonts w:hint="eastAsia"/>
+                <w:sz w:val="24"/>
+              </w:rPr>
+              <w:t>代码维护。负责的模块有首页智能推荐，收藏，历史。</w:t>
             </w:r>
           </w:p>
           <w:p>
@@ -980,7 +1121,6 @@
                 <w:rFonts w:hint="eastAsia"/>
                 <w:sz w:val="24"/>
               </w:rPr>
-              <w:lastRenderedPageBreak/>
               <w:t>2012.5</w:t>
             </w:r>
             <w:r>
@@ -1665,6 +1805,7 @@
                 <w:rFonts w:hint="eastAsia"/>
                 <w:sz w:val="24"/>
               </w:rPr>
+              <w:lastRenderedPageBreak/>
               <w:t>监控用户流量使用</w:t>
             </w:r>
             <w:r>
@@ -1766,15 +1907,7 @@
                 <w:rFonts w:hint="eastAsia"/>
                 <w:sz w:val="24"/>
               </w:rPr>
-              <w:t>下的应用流量统</w:t>
-            </w:r>
-            <w:r>
-              <w:rPr>
-                <w:rFonts w:hint="eastAsia"/>
-                <w:sz w:val="24"/>
-              </w:rPr>
-              <w:lastRenderedPageBreak/>
-              <w:t>计</w:t>
+              <w:t>下的应用流量统计</w:t>
             </w:r>
             <w:r>
               <w:rPr>
@@ -2111,6 +2244,345 @@
     </w:lvl>
   </w:abstractNum>
   <w:abstractNum w:abstractNumId="1">
+    <w:nsid w:val="1C343524"/>
+    <w:multiLevelType w:val="hybridMultilevel"/>
+    <w:tmpl w:val="89AE41C6"/>
+    <w:lvl w:ilvl="0" w:tplc="04090001">
+      <w:start w:val="1"/>
+      <w:numFmt w:val="bullet"/>
+      <w:lvlText w:val=""/>
+      <w:lvlJc w:val="left"/>
+      <w:pPr>
+        <w:ind w:left="840" w:hanging="420"/>
+      </w:pPr>
+      <w:rPr>
+        <w:rFonts w:ascii="Wingdings" w:hAnsi="Wingdings" w:hint="default"/>
+      </w:rPr>
+    </w:lvl>
+    <w:lvl w:ilvl="1" w:tplc="04090003" w:tentative="1">
+      <w:start w:val="1"/>
+      <w:numFmt w:val="bullet"/>
+      <w:lvlText w:val=""/>
+      <w:lvlJc w:val="left"/>
+      <w:pPr>
+        <w:ind w:left="1260" w:hanging="420"/>
+      </w:pPr>
+      <w:rPr>
+        <w:rFonts w:ascii="Wingdings" w:hAnsi="Wingdings" w:hint="default"/>
+      </w:rPr>
+    </w:lvl>
+    <w:lvl w:ilvl="2" w:tplc="04090005" w:tentative="1">
+      <w:start w:val="1"/>
+      <w:numFmt w:val="bullet"/>
+      <w:lvlText w:val=""/>
+      <w:lvlJc w:val="left"/>
+      <w:pPr>
+        <w:ind w:left="1680" w:hanging="420"/>
+      </w:pPr>
+      <w:rPr>
+        <w:rFonts w:ascii="Wingdings" w:hAnsi="Wingdings" w:hint="default"/>
+      </w:rPr>
+    </w:lvl>
+    <w:lvl w:ilvl="3" w:tplc="04090001">
+      <w:start w:val="1"/>
+      <w:numFmt w:val="bullet"/>
+      <w:lvlText w:val=""/>
+      <w:lvlJc w:val="left"/>
+      <w:pPr>
+        <w:ind w:left="2100" w:hanging="420"/>
+      </w:pPr>
+      <w:rPr>
+        <w:rFonts w:ascii="Wingdings" w:hAnsi="Wingdings" w:hint="default"/>
+      </w:rPr>
+    </w:lvl>
+    <w:lvl w:ilvl="4" w:tplc="04090003" w:tentative="1">
+      <w:start w:val="1"/>
+      <w:numFmt w:val="bullet"/>
+      <w:lvlText w:val=""/>
+      <w:lvlJc w:val="left"/>
+      <w:pPr>
+        <w:ind w:left="2520" w:hanging="420"/>
+      </w:pPr>
+      <w:rPr>
+        <w:rFonts w:ascii="Wingdings" w:hAnsi="Wingdings" w:hint="default"/>
+      </w:rPr>
+    </w:lvl>
+    <w:lvl w:ilvl="5" w:tplc="04090005" w:tentative="1">
+      <w:start w:val="1"/>
+      <w:numFmt w:val="bullet"/>
+      <w:lvlText w:val=""/>
+      <w:lvlJc w:val="left"/>
+      <w:pPr>
+        <w:ind w:left="2940" w:hanging="420"/>
+      </w:pPr>
+      <w:rPr>
+        <w:rFonts w:ascii="Wingdings" w:hAnsi="Wingdings" w:hint="default"/>
+      </w:rPr>
+    </w:lvl>
+    <w:lvl w:ilvl="6" w:tplc="04090001" w:tentative="1">
+      <w:start w:val="1"/>
+      <w:numFmt w:val="bullet"/>
+      <w:lvlText w:val=""/>
+      <w:lvlJc w:val="left"/>
+      <w:pPr>
+        <w:ind w:left="3360" w:hanging="420"/>
+      </w:pPr>
+      <w:rPr>
+        <w:rFonts w:ascii="Wingdings" w:hAnsi="Wingdings" w:hint="default"/>
+      </w:rPr>
+    </w:lvl>
+    <w:lvl w:ilvl="7" w:tplc="04090003" w:tentative="1">
+      <w:start w:val="1"/>
+      <w:numFmt w:val="bullet"/>
+      <w:lvlText w:val=""/>
+      <w:lvlJc w:val="left"/>
+      <w:pPr>
+        <w:ind w:left="3780" w:hanging="420"/>
+      </w:pPr>
+      <w:rPr>
+        <w:rFonts w:ascii="Wingdings" w:hAnsi="Wingdings" w:hint="default"/>
+      </w:rPr>
+    </w:lvl>
+    <w:lvl w:ilvl="8" w:tplc="04090005" w:tentative="1">
+      <w:start w:val="1"/>
+      <w:numFmt w:val="bullet"/>
+      <w:lvlText w:val=""/>
+      <w:lvlJc w:val="left"/>
+      <w:pPr>
+        <w:ind w:left="4200" w:hanging="420"/>
+      </w:pPr>
+      <w:rPr>
+        <w:rFonts w:ascii="Wingdings" w:hAnsi="Wingdings" w:hint="default"/>
+      </w:rPr>
+    </w:lvl>
+  </w:abstractNum>
+  <w:abstractNum w:abstractNumId="2">
+    <w:nsid w:val="1C4C52C0"/>
+    <w:multiLevelType w:val="hybridMultilevel"/>
+    <w:tmpl w:val="960245CC"/>
+    <w:lvl w:ilvl="0" w:tplc="E5E2AD1C">
+      <w:start w:val="1"/>
+      <w:numFmt w:val="bullet"/>
+      <w:lvlText w:val=""/>
+      <w:lvlJc w:val="left"/>
+      <w:pPr>
+        <w:ind w:left="420" w:hanging="420"/>
+      </w:pPr>
+      <w:rPr>
+        <w:rFonts w:ascii="Symbol" w:hAnsi="Symbol" w:hint="default"/>
+      </w:rPr>
+    </w:lvl>
+    <w:lvl w:ilvl="1" w:tplc="04090003" w:tentative="1">
+      <w:start w:val="1"/>
+      <w:numFmt w:val="bullet"/>
+      <w:lvlText w:val=""/>
+      <w:lvlJc w:val="left"/>
+      <w:pPr>
+        <w:ind w:left="840" w:hanging="420"/>
+      </w:pPr>
+      <w:rPr>
+        <w:rFonts w:ascii="Wingdings" w:hAnsi="Wingdings" w:hint="default"/>
+      </w:rPr>
+    </w:lvl>
+    <w:lvl w:ilvl="2" w:tplc="04090005" w:tentative="1">
+      <w:start w:val="1"/>
+      <w:numFmt w:val="bullet"/>
+      <w:lvlText w:val=""/>
+      <w:lvlJc w:val="left"/>
+      <w:pPr>
+        <w:ind w:left="1260" w:hanging="420"/>
+      </w:pPr>
+      <w:rPr>
+        <w:rFonts w:ascii="Wingdings" w:hAnsi="Wingdings" w:hint="default"/>
+      </w:rPr>
+    </w:lvl>
+    <w:lvl w:ilvl="3" w:tplc="04090001" w:tentative="1">
+      <w:start w:val="1"/>
+      <w:numFmt w:val="bullet"/>
+      <w:lvlText w:val=""/>
+      <w:lvlJc w:val="left"/>
+      <w:pPr>
+        <w:ind w:left="1680" w:hanging="420"/>
+      </w:pPr>
+      <w:rPr>
+        <w:rFonts w:ascii="Wingdings" w:hAnsi="Wingdings" w:hint="default"/>
+      </w:rPr>
+    </w:lvl>
+    <w:lvl w:ilvl="4" w:tplc="04090003" w:tentative="1">
+      <w:start w:val="1"/>
+      <w:numFmt w:val="bullet"/>
+      <w:lvlText w:val=""/>
+      <w:lvlJc w:val="left"/>
+      <w:pPr>
+        <w:ind w:left="2100" w:hanging="420"/>
+      </w:pPr>
+      <w:rPr>
+        <w:rFonts w:ascii="Wingdings" w:hAnsi="Wingdings" w:hint="default"/>
+      </w:rPr>
+    </w:lvl>
+    <w:lvl w:ilvl="5" w:tplc="04090005" w:tentative="1">
+      <w:start w:val="1"/>
+      <w:numFmt w:val="bullet"/>
+      <w:lvlText w:val=""/>
+      <w:lvlJc w:val="left"/>
+      <w:pPr>
+        <w:ind w:left="2520" w:hanging="420"/>
+      </w:pPr>
+      <w:rPr>
+        <w:rFonts w:ascii="Wingdings" w:hAnsi="Wingdings" w:hint="default"/>
+      </w:rPr>
+    </w:lvl>
+    <w:lvl w:ilvl="6" w:tplc="04090001" w:tentative="1">
+      <w:start w:val="1"/>
+      <w:numFmt w:val="bullet"/>
+      <w:lvlText w:val=""/>
+      <w:lvlJc w:val="left"/>
+      <w:pPr>
+        <w:ind w:left="2940" w:hanging="420"/>
+      </w:pPr>
+      <w:rPr>
+        <w:rFonts w:ascii="Wingdings" w:hAnsi="Wingdings" w:hint="default"/>
+      </w:rPr>
+    </w:lvl>
+    <w:lvl w:ilvl="7" w:tplc="04090003" w:tentative="1">
+      <w:start w:val="1"/>
+      <w:numFmt w:val="bullet"/>
+      <w:lvlText w:val=""/>
+      <w:lvlJc w:val="left"/>
+      <w:pPr>
+        <w:ind w:left="3360" w:hanging="420"/>
+      </w:pPr>
+      <w:rPr>
+        <w:rFonts w:ascii="Wingdings" w:hAnsi="Wingdings" w:hint="default"/>
+      </w:rPr>
+    </w:lvl>
+    <w:lvl w:ilvl="8" w:tplc="04090005" w:tentative="1">
+      <w:start w:val="1"/>
+      <w:numFmt w:val="bullet"/>
+      <w:lvlText w:val=""/>
+      <w:lvlJc w:val="left"/>
+      <w:pPr>
+        <w:ind w:left="3780" w:hanging="420"/>
+      </w:pPr>
+      <w:rPr>
+        <w:rFonts w:ascii="Wingdings" w:hAnsi="Wingdings" w:hint="default"/>
+      </w:rPr>
+    </w:lvl>
+  </w:abstractNum>
+  <w:abstractNum w:abstractNumId="3">
+    <w:nsid w:val="248E0E54"/>
+    <w:multiLevelType w:val="hybridMultilevel"/>
+    <w:tmpl w:val="B5505486"/>
+    <w:lvl w:ilvl="0" w:tplc="04090001">
+      <w:start w:val="1"/>
+      <w:numFmt w:val="bullet"/>
+      <w:lvlText w:val=""/>
+      <w:lvlJc w:val="left"/>
+      <w:pPr>
+        <w:ind w:left="840" w:hanging="420"/>
+      </w:pPr>
+      <w:rPr>
+        <w:rFonts w:ascii="Wingdings" w:hAnsi="Wingdings" w:hint="default"/>
+      </w:rPr>
+    </w:lvl>
+    <w:lvl w:ilvl="1" w:tplc="04090003" w:tentative="1">
+      <w:start w:val="1"/>
+      <w:numFmt w:val="bullet"/>
+      <w:lvlText w:val=""/>
+      <w:lvlJc w:val="left"/>
+      <w:pPr>
+        <w:ind w:left="1260" w:hanging="420"/>
+      </w:pPr>
+      <w:rPr>
+        <w:rFonts w:ascii="Wingdings" w:hAnsi="Wingdings" w:hint="default"/>
+      </w:rPr>
+    </w:lvl>
+    <w:lvl w:ilvl="2" w:tplc="04090005" w:tentative="1">
+      <w:start w:val="1"/>
+      <w:numFmt w:val="bullet"/>
+      <w:lvlText w:val=""/>
+      <w:lvlJc w:val="left"/>
+      <w:pPr>
+        <w:ind w:left="1680" w:hanging="420"/>
+      </w:pPr>
+      <w:rPr>
+        <w:rFonts w:ascii="Wingdings" w:hAnsi="Wingdings" w:hint="default"/>
+      </w:rPr>
+    </w:lvl>
+    <w:lvl w:ilvl="3" w:tplc="04090001">
+      <w:start w:val="1"/>
+      <w:numFmt w:val="bullet"/>
+      <w:lvlText w:val=""/>
+      <w:lvlJc w:val="left"/>
+      <w:pPr>
+        <w:ind w:left="2100" w:hanging="420"/>
+      </w:pPr>
+      <w:rPr>
+        <w:rFonts w:ascii="Wingdings" w:hAnsi="Wingdings" w:hint="default"/>
+      </w:rPr>
+    </w:lvl>
+    <w:lvl w:ilvl="4" w:tplc="04090003" w:tentative="1">
+      <w:start w:val="1"/>
+      <w:numFmt w:val="bullet"/>
+      <w:lvlText w:val=""/>
+      <w:lvlJc w:val="left"/>
+      <w:pPr>
+        <w:ind w:left="2520" w:hanging="420"/>
+      </w:pPr>
+      <w:rPr>
+        <w:rFonts w:ascii="Wingdings" w:hAnsi="Wingdings" w:hint="default"/>
+      </w:rPr>
+    </w:lvl>
+    <w:lvl w:ilvl="5" w:tplc="04090005" w:tentative="1">
+      <w:start w:val="1"/>
+      <w:numFmt w:val="bullet"/>
+      <w:lvlText w:val=""/>
+      <w:lvlJc w:val="left"/>
+      <w:pPr>
+        <w:ind w:left="2940" w:hanging="420"/>
+      </w:pPr>
+      <w:rPr>
+        <w:rFonts w:ascii="Wingdings" w:hAnsi="Wingdings" w:hint="default"/>
+      </w:rPr>
+    </w:lvl>
+    <w:lvl w:ilvl="6" w:tplc="04090001" w:tentative="1">
+      <w:start w:val="1"/>
+      <w:numFmt w:val="bullet"/>
+      <w:lvlText w:val=""/>
+      <w:lvlJc w:val="left"/>
+      <w:pPr>
+        <w:ind w:left="3360" w:hanging="420"/>
+      </w:pPr>
+      <w:rPr>
+        <w:rFonts w:ascii="Wingdings" w:hAnsi="Wingdings" w:hint="default"/>
+      </w:rPr>
+    </w:lvl>
+    <w:lvl w:ilvl="7" w:tplc="04090003" w:tentative="1">
+      <w:start w:val="1"/>
+      <w:numFmt w:val="bullet"/>
+      <w:lvlText w:val=""/>
+      <w:lvlJc w:val="left"/>
+      <w:pPr>
+        <w:ind w:left="3780" w:hanging="420"/>
+      </w:pPr>
+      <w:rPr>
+        <w:rFonts w:ascii="Wingdings" w:hAnsi="Wingdings" w:hint="default"/>
+      </w:rPr>
+    </w:lvl>
+    <w:lvl w:ilvl="8" w:tplc="04090005" w:tentative="1">
+      <w:start w:val="1"/>
+      <w:numFmt w:val="bullet"/>
+      <w:lvlText w:val=""/>
+      <w:lvlJc w:val="left"/>
+      <w:pPr>
+        <w:ind w:left="4200" w:hanging="420"/>
+      </w:pPr>
+      <w:rPr>
+        <w:rFonts w:ascii="Wingdings" w:hAnsi="Wingdings" w:hint="default"/>
+      </w:rPr>
+    </w:lvl>
+  </w:abstractNum>
+  <w:abstractNum w:abstractNumId="4">
     <w:nsid w:val="366E6995"/>
     <w:multiLevelType w:val="hybridMultilevel"/>
     <w:tmpl w:val="A23A2E98"/>
@@ -2223,7 +2695,7 @@
       </w:rPr>
     </w:lvl>
   </w:abstractNum>
-  <w:abstractNum w:abstractNumId="2">
+  <w:abstractNum w:abstractNumId="5">
     <w:nsid w:val="4E722A8F"/>
     <w:multiLevelType w:val="hybridMultilevel"/>
     <w:tmpl w:val="915C06B6"/>
@@ -2336,7 +2808,7 @@
       </w:rPr>
     </w:lvl>
   </w:abstractNum>
-  <w:abstractNum w:abstractNumId="3">
+  <w:abstractNum w:abstractNumId="6">
     <w:nsid w:val="5ABD4EC0"/>
     <w:multiLevelType w:val="hybridMultilevel"/>
     <w:tmpl w:val="DC8EEAA8"/>
@@ -2449,7 +2921,7 @@
       </w:rPr>
     </w:lvl>
   </w:abstractNum>
-  <w:abstractNum w:abstractNumId="4">
+  <w:abstractNum w:abstractNumId="7">
     <w:nsid w:val="609F022A"/>
     <w:multiLevelType w:val="hybridMultilevel"/>
     <w:tmpl w:val="4C304062"/>
@@ -2562,10 +3034,10 @@
       </w:rPr>
     </w:lvl>
   </w:abstractNum>
-  <w:abstractNum w:abstractNumId="5">
+  <w:abstractNum w:abstractNumId="8">
     <w:nsid w:val="7B1B0900"/>
     <w:multiLevelType w:val="hybridMultilevel"/>
-    <w:tmpl w:val="FDF64F5A"/>
+    <w:tmpl w:val="36FA6550"/>
     <w:lvl w:ilvl="0" w:tplc="E5E2AD1C">
       <w:start w:val="1"/>
       <w:numFmt w:val="bullet"/>
@@ -2676,22 +3148,31 @@
     </w:lvl>
   </w:abstractNum>
   <w:num w:numId="1">
-    <w:abstractNumId w:val="5"/>
+    <w:abstractNumId w:val="8"/>
   </w:num>
   <w:num w:numId="2">
     <w:abstractNumId w:val="0"/>
   </w:num>
   <w:num w:numId="3">
-    <w:abstractNumId w:val="2"/>
+    <w:abstractNumId w:val="5"/>
   </w:num>
   <w:num w:numId="4">
+    <w:abstractNumId w:val="6"/>
+  </w:num>
+  <w:num w:numId="5">
+    <w:abstractNumId w:val="4"/>
+  </w:num>
+  <w:num w:numId="6">
+    <w:abstractNumId w:val="7"/>
+  </w:num>
+  <w:num w:numId="7">
     <w:abstractNumId w:val="3"/>
   </w:num>
-  <w:num w:numId="5">
+  <w:num w:numId="8">
     <w:abstractNumId w:val="1"/>
   </w:num>
-  <w:num w:numId="6">
-    <w:abstractNumId w:val="4"/>
+  <w:num w:numId="9">
+    <w:abstractNumId w:val="2"/>
   </w:num>
 </w:numbering>
 </file>

</xml_diff>